<commit_message>
modifique el documento de las imagenes de calculo
</commit_message>
<xml_diff>
--- a/Base-de-Datos/Calculo-Diferencial/Preguntas calculo.docx
+++ b/Base-de-Datos/Calculo-Diferencial/Preguntas calculo.docx
@@ -1,6 +1,6 @@
 
 <file path=word/document.xml><?xml version="1.0" encoding="utf-8"?>
-<w:document xmlns:wpc="http://schemas.microsoft.com/office/word/2010/wordprocessingCanvas" xmlns:cx="http://schemas.microsoft.com/office/drawing/2014/chartex" xmlns:cx1="http://schemas.microsoft.com/office/drawing/2015/9/8/chartex" xmlns:cx2="http://schemas.microsoft.com/office/drawing/2015/10/21/chartex" xmlns:cx3="http://schemas.microsoft.com/office/drawing/2016/5/9/chartex" xmlns:cx4="http://schemas.microsoft.com/office/drawing/2016/5/10/chartex" xmlns:cx5="http://schemas.microsoft.com/office/drawing/2016/5/11/chartex" xmlns:cx6="http://schemas.microsoft.com/office/drawing/2016/5/12/chartex" xmlns:cx7="http://schemas.microsoft.com/office/drawing/2016/5/13/chartex" xmlns:cx8="http://schemas.microsoft.com/office/drawing/2016/5/14/chartex" xmlns:mc="http://schemas.openxmlformats.org/markup-compatibility/2006" xmlns:aink="http://schemas.microsoft.com/office/drawing/2016/ink" xmlns:am3d="http://schemas.microsoft.com/office/drawing/2017/model3d" xmlns:o="urn:schemas-microsoft-com:office:office" xmlns:oel="http://schemas.microsoft.com/office/2019/extlst" xmlns:r="http://schemas.openxmlformats.org/officeDocument/2006/relationships" xmlns:m="http://schemas.openxmlformats.org/officeDocument/2006/math" xmlns:v="urn:schemas-microsoft-com:vml" xmlns:wp14="http://schemas.microsoft.com/office/word/2010/wordprocessingDrawing" xmlns:wp="http://schemas.openxmlformats.org/drawingml/2006/wordprocessingDrawing" xmlns:w10="urn:schemas-microsoft-com:office:word" xmlns:w="http://schemas.openxmlformats.org/wordprocessingml/2006/main" xmlns:w14="http://schemas.microsoft.com/office/word/2010/wordml" xmlns:w15="http://schemas.microsoft.com/office/word/2012/wordml" xmlns:w16cex="http://schemas.microsoft.com/office/word/2018/wordml/cex" xmlns:w16cid="http://schemas.microsoft.com/office/word/2016/wordml/cid" xmlns:w16="http://schemas.microsoft.com/office/word/2018/wordml" xmlns:w16sdtdh="http://schemas.microsoft.com/office/word/2020/wordml/sdtdatahash" xmlns:w16se="http://schemas.microsoft.com/office/word/2015/wordml/symex" xmlns:wpg="http://schemas.microsoft.com/office/word/2010/wordprocessingGroup" xmlns:wpi="http://schemas.microsoft.com/office/word/2010/wordprocessingInk" xmlns:wne="http://schemas.microsoft.com/office/word/2006/wordml" xmlns:wps="http://schemas.microsoft.com/office/word/2010/wordprocessingShape" mc:Ignorable="w14 w15 w16se w16cid w16 w16cex w16sdtdh wp14">
+<w:document xmlns:wpc="http://schemas.microsoft.com/office/word/2010/wordprocessingCanvas" xmlns:cx="http://schemas.microsoft.com/office/drawing/2014/chartex" xmlns:cx1="http://schemas.microsoft.com/office/drawing/2015/9/8/chartex" xmlns:cx2="http://schemas.microsoft.com/office/drawing/2015/10/21/chartex" xmlns:cx3="http://schemas.microsoft.com/office/drawing/2016/5/9/chartex" xmlns:cx4="http://schemas.microsoft.com/office/drawing/2016/5/10/chartex" xmlns:cx5="http://schemas.microsoft.com/office/drawing/2016/5/11/chartex" xmlns:cx6="http://schemas.microsoft.com/office/drawing/2016/5/12/chartex" xmlns:cx7="http://schemas.microsoft.com/office/drawing/2016/5/13/chartex" xmlns:cx8="http://schemas.microsoft.com/office/drawing/2016/5/14/chartex" xmlns:mc="http://schemas.openxmlformats.org/markup-compatibility/2006" xmlns:aink="http://schemas.microsoft.com/office/drawing/2016/ink" xmlns:am3d="http://schemas.microsoft.com/office/drawing/2017/model3d" xmlns:o="urn:schemas-microsoft-com:office:office" xmlns:r="http://schemas.openxmlformats.org/officeDocument/2006/relationships" xmlns:m="http://schemas.openxmlformats.org/officeDocument/2006/math" xmlns:v="urn:schemas-microsoft-com:vml" xmlns:wp14="http://schemas.microsoft.com/office/word/2010/wordprocessingDrawing" xmlns:wp="http://schemas.openxmlformats.org/drawingml/2006/wordprocessingDrawing" xmlns:w10="urn:schemas-microsoft-com:office:word" xmlns:w="http://schemas.openxmlformats.org/wordprocessingml/2006/main" xmlns:w14="http://schemas.microsoft.com/office/word/2010/wordml" xmlns:w15="http://schemas.microsoft.com/office/word/2012/wordml" xmlns:w16cid="http://schemas.microsoft.com/office/word/2016/wordml/cid" xmlns:w16se="http://schemas.microsoft.com/office/word/2015/wordml/symex" xmlns:wpg="http://schemas.microsoft.com/office/word/2010/wordprocessingGroup" xmlns:wpi="http://schemas.microsoft.com/office/word/2010/wordprocessingInk" xmlns:wne="http://schemas.microsoft.com/office/word/2006/wordml" xmlns:wps="http://schemas.microsoft.com/office/word/2010/wordprocessingShape" mc:Ignorable="w14 w15 w16se w16cid wp14">
   <w:body>
     <w:p>
       <w:pPr>
@@ -25,24 +25,11 @@
         <w:rPr>
           <w:rFonts w:ascii="Franklin Gothic Medium" w:hAnsi="Franklin Gothic Medium"/>
         </w:rPr>
-        <w:t xml:space="preserve">Obtener el dominio y rango de la siguiente función </w:t>
-      </w:r>
-    </w:p>
-    <w:p>
-      <w:pPr>
-        <w:rPr>
-          <w:rFonts w:ascii="Franklin Gothic Medium" w:hAnsi="Franklin Gothic Medium"/>
-        </w:rPr>
-      </w:pPr>
-      <w:r>
-        <w:rPr>
-          <w:rFonts w:ascii="Franklin Gothic Medium" w:hAnsi="Franklin Gothic Medium"/>
-        </w:rPr>
         <w:drawing>
-          <wp:inline distT="0" distB="0" distL="0" distR="0" wp14:anchorId="2F616222" wp14:editId="45FE7B08">
-            <wp:extent cx="3330229" cy="815411"/>
-            <wp:effectExtent l="0" t="0" r="3810" b="3810"/>
-            <wp:docPr id="157692996" name="Imagen 1"/>
+          <wp:inline distT="0" distB="0" distL="0" distR="0" wp14:anchorId="18760A16" wp14:editId="4174DE7A">
+            <wp:extent cx="4043190" cy="1427477"/>
+            <wp:effectExtent l="0" t="0" r="0" b="1905"/>
+            <wp:docPr id="1" name="Imagen 1"/>
             <wp:cNvGraphicFramePr>
               <a:graphicFrameLocks xmlns:a="http://schemas.openxmlformats.org/drawingml/2006/main" noChangeAspect="1"/>
             </wp:cNvGraphicFramePr>
@@ -50,7 +37,7 @@
               <a:graphicData uri="http://schemas.openxmlformats.org/drawingml/2006/picture">
                 <pic:pic xmlns:pic="http://schemas.openxmlformats.org/drawingml/2006/picture">
                   <pic:nvPicPr>
-                    <pic:cNvPr id="157692996" name=""/>
+                    <pic:cNvPr id="1" name=""/>
                     <pic:cNvPicPr/>
                   </pic:nvPicPr>
                   <pic:blipFill>
@@ -62,7 +49,7 @@
                   <pic:spPr>
                     <a:xfrm>
                       <a:off x="0" y="0"/>
-                      <a:ext cx="3330229" cy="815411"/>
+                      <a:ext cx="4053811" cy="1431227"/>
                     </a:xfrm>
                     <a:prstGeom prst="rect">
                       <a:avLst/>
@@ -98,24 +85,11 @@
         <w:rPr>
           <w:rFonts w:ascii="Franklin Gothic Medium" w:hAnsi="Franklin Gothic Medium"/>
         </w:rPr>
-        <w:t xml:space="preserve">Obtener el dominio y rango de la siguiente función </w:t>
-      </w:r>
-    </w:p>
-    <w:p>
-      <w:pPr>
-        <w:rPr>
-          <w:rFonts w:ascii="Franklin Gothic Medium" w:hAnsi="Franklin Gothic Medium"/>
-        </w:rPr>
-      </w:pPr>
-      <w:r>
-        <w:rPr>
-          <w:rFonts w:ascii="Franklin Gothic Medium" w:hAnsi="Franklin Gothic Medium"/>
-        </w:rPr>
         <w:drawing>
-          <wp:inline distT="0" distB="0" distL="0" distR="0" wp14:anchorId="480FCACA" wp14:editId="20E38EA3">
-            <wp:extent cx="2309060" cy="876376"/>
+          <wp:inline distT="0" distB="0" distL="0" distR="0" wp14:anchorId="71EAAF48" wp14:editId="53536141">
+            <wp:extent cx="3858163" cy="1352739"/>
             <wp:effectExtent l="0" t="0" r="0" b="0"/>
-            <wp:docPr id="1002282719" name="Imagen 1"/>
+            <wp:docPr id="2" name="Imagen 2"/>
             <wp:cNvGraphicFramePr>
               <a:graphicFrameLocks xmlns:a="http://schemas.openxmlformats.org/drawingml/2006/main" noChangeAspect="1"/>
             </wp:cNvGraphicFramePr>
@@ -123,7 +97,7 @@
               <a:graphicData uri="http://schemas.openxmlformats.org/drawingml/2006/picture">
                 <pic:pic xmlns:pic="http://schemas.openxmlformats.org/drawingml/2006/picture">
                   <pic:nvPicPr>
-                    <pic:cNvPr id="1002282719" name=""/>
+                    <pic:cNvPr id="1" name=""/>
                     <pic:cNvPicPr/>
                   </pic:nvPicPr>
                   <pic:blipFill>
@@ -135,7 +109,7 @@
                   <pic:spPr>
                     <a:xfrm>
                       <a:off x="0" y="0"/>
-                      <a:ext cx="2309060" cy="876376"/>
+                      <a:ext cx="3858163" cy="1352739"/>
                     </a:xfrm>
                     <a:prstGeom prst="rect">
                       <a:avLst/>
@@ -158,26 +132,7 @@
         <w:rPr>
           <w:rFonts w:ascii="Franklin Gothic Medium" w:hAnsi="Franklin Gothic Medium"/>
         </w:rPr>
-        <w:t>Pregunta 5</w:t>
-      </w:r>
-      <w:r>
-        <w:rPr>
-          <w:rFonts w:ascii="Franklin Gothic Medium" w:hAnsi="Franklin Gothic Medium"/>
-        </w:rPr>
-        <w:t>9</w:t>
-      </w:r>
-    </w:p>
-    <w:p>
-      <w:pPr>
-        <w:rPr>
-          <w:rFonts w:ascii="Franklin Gothic Medium" w:hAnsi="Franklin Gothic Medium"/>
-        </w:rPr>
-      </w:pPr>
-      <w:r>
-        <w:rPr>
-          <w:rFonts w:ascii="Franklin Gothic Medium" w:hAnsi="Franklin Gothic Medium"/>
-        </w:rPr>
-        <w:t xml:space="preserve">Obtener el dominio y rango de la siguiente función </w:t>
+        <w:t>Pregunta 59</w:t>
       </w:r>
     </w:p>
     <w:p>
@@ -191,10 +146,10 @@
           <w:rFonts w:ascii="Franklin Gothic Medium" w:hAnsi="Franklin Gothic Medium"/>
         </w:rPr>
         <w:drawing>
-          <wp:inline distT="0" distB="0" distL="0" distR="0" wp14:anchorId="26990625" wp14:editId="578D70F6">
-            <wp:extent cx="2255715" cy="807790"/>
-            <wp:effectExtent l="0" t="0" r="0" b="0"/>
-            <wp:docPr id="160575907" name="Imagen 1"/>
+          <wp:inline distT="0" distB="0" distL="0" distR="0" wp14:anchorId="1ACC5A28" wp14:editId="2CAB7A7D">
+            <wp:extent cx="4134427" cy="1267002"/>
+            <wp:effectExtent l="0" t="0" r="0" b="9525"/>
+            <wp:docPr id="3" name="Imagen 3"/>
             <wp:cNvGraphicFramePr>
               <a:graphicFrameLocks xmlns:a="http://schemas.openxmlformats.org/drawingml/2006/main" noChangeAspect="1"/>
             </wp:cNvGraphicFramePr>
@@ -202,7 +157,7 @@
               <a:graphicData uri="http://schemas.openxmlformats.org/drawingml/2006/picture">
                 <pic:pic xmlns:pic="http://schemas.openxmlformats.org/drawingml/2006/picture">
                   <pic:nvPicPr>
-                    <pic:cNvPr id="160575907" name=""/>
+                    <pic:cNvPr id="1" name=""/>
                     <pic:cNvPicPr/>
                   </pic:nvPicPr>
                   <pic:blipFill>
@@ -214,7 +169,7 @@
                   <pic:spPr>
                     <a:xfrm>
                       <a:off x="0" y="0"/>
-                      <a:ext cx="2255715" cy="807790"/>
+                      <a:ext cx="4134427" cy="1267002"/>
                     </a:xfrm>
                     <a:prstGeom prst="rect">
                       <a:avLst/>
@@ -250,24 +205,11 @@
         <w:rPr>
           <w:rFonts w:ascii="Franklin Gothic Medium" w:hAnsi="Franklin Gothic Medium"/>
         </w:rPr>
-        <w:t>Deriva por definición la función</w:t>
-      </w:r>
-    </w:p>
-    <w:p>
-      <w:pPr>
-        <w:rPr>
-          <w:rFonts w:ascii="Franklin Gothic Medium" w:hAnsi="Franklin Gothic Medium"/>
-        </w:rPr>
-      </w:pPr>
-      <w:r>
-        <w:rPr>
-          <w:rFonts w:ascii="Franklin Gothic Medium" w:hAnsi="Franklin Gothic Medium"/>
-        </w:rPr>
         <w:drawing>
-          <wp:inline distT="0" distB="0" distL="0" distR="0" wp14:anchorId="174ECA61" wp14:editId="44B6A469">
-            <wp:extent cx="2865368" cy="975445"/>
-            <wp:effectExtent l="0" t="0" r="0" b="0"/>
-            <wp:docPr id="1777352774" name="Imagen 1"/>
+          <wp:inline distT="0" distB="0" distL="0" distR="0" wp14:anchorId="0D6D9F43" wp14:editId="418372BB">
+            <wp:extent cx="3134162" cy="1400370"/>
+            <wp:effectExtent l="0" t="0" r="9525" b="9525"/>
+            <wp:docPr id="4" name="Imagen 4"/>
             <wp:cNvGraphicFramePr>
               <a:graphicFrameLocks xmlns:a="http://schemas.openxmlformats.org/drawingml/2006/main" noChangeAspect="1"/>
             </wp:cNvGraphicFramePr>
@@ -275,7 +217,7 @@
               <a:graphicData uri="http://schemas.openxmlformats.org/drawingml/2006/picture">
                 <pic:pic xmlns:pic="http://schemas.openxmlformats.org/drawingml/2006/picture">
                   <pic:nvPicPr>
-                    <pic:cNvPr id="1777352774" name=""/>
+                    <pic:cNvPr id="1" name=""/>
                     <pic:cNvPicPr/>
                   </pic:nvPicPr>
                   <pic:blipFill>
@@ -287,7 +229,7 @@
                   <pic:spPr>
                     <a:xfrm>
                       <a:off x="0" y="0"/>
-                      <a:ext cx="2865368" cy="975445"/>
+                      <a:ext cx="3134162" cy="1400370"/>
                     </a:xfrm>
                     <a:prstGeom prst="rect">
                       <a:avLst/>
@@ -306,30 +248,33 @@
           <w:rFonts w:ascii="Franklin Gothic Medium" w:hAnsi="Franklin Gothic Medium"/>
         </w:rPr>
       </w:pPr>
-      <w:r>
-        <w:rPr>
-          <w:rFonts w:ascii="Franklin Gothic Medium" w:hAnsi="Franklin Gothic Medium"/>
-        </w:rPr>
-        <w:t xml:space="preserve">Pregunta </w:t>
-      </w:r>
-      <w:r>
-        <w:rPr>
-          <w:rFonts w:ascii="Franklin Gothic Medium" w:hAnsi="Franklin Gothic Medium"/>
-        </w:rPr>
-        <w:t>96</w:t>
-      </w:r>
-    </w:p>
-    <w:p>
-      <w:pPr>
-        <w:rPr>
-          <w:rFonts w:ascii="Franklin Gothic Medium" w:hAnsi="Franklin Gothic Medium"/>
-        </w:rPr>
-      </w:pPr>
-      <w:r>
-        <w:rPr>
-          <w:rFonts w:ascii="Franklin Gothic Medium" w:hAnsi="Franklin Gothic Medium"/>
-        </w:rPr>
-        <w:t>Deriva por definición la función</w:t>
+    </w:p>
+    <w:p>
+      <w:pPr>
+        <w:rPr>
+          <w:rFonts w:ascii="Franklin Gothic Medium" w:hAnsi="Franklin Gothic Medium"/>
+        </w:rPr>
+      </w:pPr>
+    </w:p>
+    <w:p>
+      <w:pPr>
+        <w:rPr>
+          <w:rFonts w:ascii="Franklin Gothic Medium" w:hAnsi="Franklin Gothic Medium"/>
+        </w:rPr>
+      </w:pPr>
+    </w:p>
+    <w:p>
+      <w:pPr>
+        <w:rPr>
+          <w:rFonts w:ascii="Franklin Gothic Medium" w:hAnsi="Franklin Gothic Medium"/>
+        </w:rPr>
+      </w:pPr>
+      <w:r>
+        <w:rPr>
+          <w:rFonts w:ascii="Franklin Gothic Medium" w:hAnsi="Franklin Gothic Medium"/>
+        </w:rPr>
+        <w:lastRenderedPageBreak/>
+        <w:t>Pregunta 96</w:t>
       </w:r>
     </w:p>
     <w:p>
@@ -343,10 +288,10 @@
           <w:rFonts w:ascii="Franklin Gothic Medium" w:hAnsi="Franklin Gothic Medium"/>
         </w:rPr>
         <w:drawing>
-          <wp:inline distT="0" distB="0" distL="0" distR="0" wp14:anchorId="1C8174F2" wp14:editId="2D70177F">
-            <wp:extent cx="2331922" cy="952583"/>
+          <wp:inline distT="0" distB="0" distL="0" distR="0" wp14:anchorId="66689694" wp14:editId="5565A346">
+            <wp:extent cx="2953162" cy="1524213"/>
             <wp:effectExtent l="0" t="0" r="0" b="0"/>
-            <wp:docPr id="1799639086" name="Imagen 1"/>
+            <wp:docPr id="5" name="Imagen 5"/>
             <wp:cNvGraphicFramePr>
               <a:graphicFrameLocks xmlns:a="http://schemas.openxmlformats.org/drawingml/2006/main" noChangeAspect="1"/>
             </wp:cNvGraphicFramePr>
@@ -354,7 +299,7 @@
               <a:graphicData uri="http://schemas.openxmlformats.org/drawingml/2006/picture">
                 <pic:pic xmlns:pic="http://schemas.openxmlformats.org/drawingml/2006/picture">
                   <pic:nvPicPr>
-                    <pic:cNvPr id="1799639086" name=""/>
+                    <pic:cNvPr id="1" name=""/>
                     <pic:cNvPicPr/>
                   </pic:nvPicPr>
                   <pic:blipFill>
@@ -366,7 +311,7 @@
                   <pic:spPr>
                     <a:xfrm>
                       <a:off x="0" y="0"/>
-                      <a:ext cx="2331922" cy="952583"/>
+                      <a:ext cx="2953162" cy="1524213"/>
                     </a:xfrm>
                     <a:prstGeom prst="rect">
                       <a:avLst/>
@@ -389,14 +334,7 @@
         <w:rPr>
           <w:rFonts w:ascii="Franklin Gothic Medium" w:hAnsi="Franklin Gothic Medium"/>
         </w:rPr>
-        <w:lastRenderedPageBreak/>
-        <w:t>Pregunta 9</w:t>
-      </w:r>
-      <w:r>
-        <w:rPr>
-          <w:rFonts w:ascii="Franklin Gothic Medium" w:hAnsi="Franklin Gothic Medium"/>
-        </w:rPr>
-        <w:t>0</w:t>
+        <w:t>Pregunta 90</w:t>
       </w:r>
     </w:p>
     <w:p>
@@ -410,10 +348,10 @@
           <w:rFonts w:ascii="Franklin Gothic Medium" w:hAnsi="Franklin Gothic Medium"/>
         </w:rPr>
         <w:drawing>
-          <wp:inline distT="0" distB="0" distL="0" distR="0" wp14:anchorId="5783FCAE" wp14:editId="7D81736D">
-            <wp:extent cx="3086367" cy="929721"/>
-            <wp:effectExtent l="0" t="0" r="0" b="3810"/>
-            <wp:docPr id="1060461281" name="Imagen 1"/>
+          <wp:inline distT="0" distB="0" distL="0" distR="0" wp14:anchorId="35C89128" wp14:editId="6A7583DF">
+            <wp:extent cx="3496163" cy="1524213"/>
+            <wp:effectExtent l="0" t="0" r="0" b="0"/>
+            <wp:docPr id="6" name="Imagen 6"/>
             <wp:cNvGraphicFramePr>
               <a:graphicFrameLocks xmlns:a="http://schemas.openxmlformats.org/drawingml/2006/main" noChangeAspect="1"/>
             </wp:cNvGraphicFramePr>
@@ -421,7 +359,7 @@
               <a:graphicData uri="http://schemas.openxmlformats.org/drawingml/2006/picture">
                 <pic:pic xmlns:pic="http://schemas.openxmlformats.org/drawingml/2006/picture">
                   <pic:nvPicPr>
-                    <pic:cNvPr id="1060461281" name=""/>
+                    <pic:cNvPr id="1" name=""/>
                     <pic:cNvPicPr/>
                   </pic:nvPicPr>
                   <pic:blipFill>
@@ -433,7 +371,7 @@
                   <pic:spPr>
                     <a:xfrm>
                       <a:off x="0" y="0"/>
-                      <a:ext cx="3086367" cy="929721"/>
+                      <a:ext cx="3496163" cy="1524213"/>
                     </a:xfrm>
                     <a:prstGeom prst="rect">
                       <a:avLst/>
@@ -470,10 +408,10 @@
           <w:rFonts w:ascii="Franklin Gothic Medium" w:hAnsi="Franklin Gothic Medium"/>
         </w:rPr>
         <w:drawing>
-          <wp:inline distT="0" distB="0" distL="0" distR="0" wp14:anchorId="1E583DB4" wp14:editId="3A43E8D3">
-            <wp:extent cx="1874682" cy="685859"/>
+          <wp:inline distT="0" distB="0" distL="0" distR="0" wp14:anchorId="1DD537AF" wp14:editId="17C5F3BB">
+            <wp:extent cx="2419688" cy="1228896"/>
             <wp:effectExtent l="0" t="0" r="0" b="0"/>
-            <wp:docPr id="777717894" name="Imagen 1"/>
+            <wp:docPr id="7" name="Imagen 7"/>
             <wp:cNvGraphicFramePr>
               <a:graphicFrameLocks xmlns:a="http://schemas.openxmlformats.org/drawingml/2006/main" noChangeAspect="1"/>
             </wp:cNvGraphicFramePr>
@@ -481,7 +419,7 @@
               <a:graphicData uri="http://schemas.openxmlformats.org/drawingml/2006/picture">
                 <pic:pic xmlns:pic="http://schemas.openxmlformats.org/drawingml/2006/picture">
                   <pic:nvPicPr>
-                    <pic:cNvPr id="777717894" name=""/>
+                    <pic:cNvPr id="1" name=""/>
                     <pic:cNvPicPr/>
                   </pic:nvPicPr>
                   <pic:blipFill>
@@ -493,7 +431,7 @@
                   <pic:spPr>
                     <a:xfrm>
                       <a:off x="0" y="0"/>
-                      <a:ext cx="1874682" cy="685859"/>
+                      <a:ext cx="2419688" cy="1228896"/>
                     </a:xfrm>
                     <a:prstGeom prst="rect">
                       <a:avLst/>
@@ -530,10 +468,10 @@
           <w:rFonts w:ascii="Franklin Gothic Medium" w:hAnsi="Franklin Gothic Medium"/>
         </w:rPr>
         <w:drawing>
-          <wp:inline distT="0" distB="0" distL="0" distR="0" wp14:anchorId="78960E6F" wp14:editId="2FB4A1C1">
-            <wp:extent cx="2674852" cy="1044030"/>
-            <wp:effectExtent l="0" t="0" r="0" b="3810"/>
-            <wp:docPr id="173039354" name="Imagen 1"/>
+          <wp:inline distT="0" distB="0" distL="0" distR="0" wp14:anchorId="40FB863F" wp14:editId="0C5A0338">
+            <wp:extent cx="2991267" cy="1590897"/>
+            <wp:effectExtent l="0" t="0" r="0" b="9525"/>
+            <wp:docPr id="12" name="Imagen 12"/>
             <wp:cNvGraphicFramePr>
               <a:graphicFrameLocks xmlns:a="http://schemas.openxmlformats.org/drawingml/2006/main" noChangeAspect="1"/>
             </wp:cNvGraphicFramePr>
@@ -541,7 +479,7 @@
               <a:graphicData uri="http://schemas.openxmlformats.org/drawingml/2006/picture">
                 <pic:pic xmlns:pic="http://schemas.openxmlformats.org/drawingml/2006/picture">
                   <pic:nvPicPr>
-                    <pic:cNvPr id="173039354" name=""/>
+                    <pic:cNvPr id="1" name=""/>
                     <pic:cNvPicPr/>
                   </pic:nvPicPr>
                   <pic:blipFill>
@@ -553,7 +491,7 @@
                   <pic:spPr>
                     <a:xfrm>
                       <a:off x="0" y="0"/>
-                      <a:ext cx="2674852" cy="1044030"/>
+                      <a:ext cx="2991267" cy="1590897"/>
                     </a:xfrm>
                     <a:prstGeom prst="rect">
                       <a:avLst/>
@@ -572,10 +510,25 @@
           <w:rFonts w:ascii="Franklin Gothic Medium" w:hAnsi="Franklin Gothic Medium"/>
         </w:rPr>
       </w:pPr>
-      <w:r>
-        <w:rPr>
-          <w:rFonts w:ascii="Franklin Gothic Medium" w:hAnsi="Franklin Gothic Medium"/>
-        </w:rPr>
+    </w:p>
+    <w:p>
+      <w:pPr>
+        <w:rPr>
+          <w:rFonts w:ascii="Franklin Gothic Medium" w:hAnsi="Franklin Gothic Medium"/>
+        </w:rPr>
+      </w:pPr>
+    </w:p>
+    <w:p>
+      <w:pPr>
+        <w:rPr>
+          <w:rFonts w:ascii="Franklin Gothic Medium" w:hAnsi="Franklin Gothic Medium"/>
+        </w:rPr>
+      </w:pPr>
+      <w:r>
+        <w:rPr>
+          <w:rFonts w:ascii="Franklin Gothic Medium" w:hAnsi="Franklin Gothic Medium"/>
+        </w:rPr>
+        <w:lastRenderedPageBreak/>
         <w:t>Pregunta 67</w:t>
       </w:r>
     </w:p>
@@ -590,10 +543,10 @@
           <w:rFonts w:ascii="Franklin Gothic Medium" w:hAnsi="Franklin Gothic Medium"/>
         </w:rPr>
         <w:drawing>
-          <wp:inline distT="0" distB="0" distL="0" distR="0" wp14:anchorId="64A15B09" wp14:editId="1D2E4DBA">
-            <wp:extent cx="2110923" cy="937341"/>
-            <wp:effectExtent l="0" t="0" r="3810" b="0"/>
-            <wp:docPr id="1445178777" name="Imagen 1"/>
+          <wp:inline distT="0" distB="0" distL="0" distR="0" wp14:anchorId="2F4BF710" wp14:editId="1051FF60">
+            <wp:extent cx="2276793" cy="1533739"/>
+            <wp:effectExtent l="0" t="0" r="9525" b="9525"/>
+            <wp:docPr id="14" name="Imagen 14"/>
             <wp:cNvGraphicFramePr>
               <a:graphicFrameLocks xmlns:a="http://schemas.openxmlformats.org/drawingml/2006/main" noChangeAspect="1"/>
             </wp:cNvGraphicFramePr>
@@ -601,7 +554,7 @@
               <a:graphicData uri="http://schemas.openxmlformats.org/drawingml/2006/picture">
                 <pic:pic xmlns:pic="http://schemas.openxmlformats.org/drawingml/2006/picture">
                   <pic:nvPicPr>
-                    <pic:cNvPr id="1445178777" name=""/>
+                    <pic:cNvPr id="1" name=""/>
                     <pic:cNvPicPr/>
                   </pic:nvPicPr>
                   <pic:blipFill>
@@ -613,7 +566,7 @@
                   <pic:spPr>
                     <a:xfrm>
                       <a:off x="0" y="0"/>
-                      <a:ext cx="2110923" cy="937341"/>
+                      <a:ext cx="2276793" cy="1533739"/>
                     </a:xfrm>
                     <a:prstGeom prst="rect">
                       <a:avLst/>
@@ -650,10 +603,10 @@
           <w:rFonts w:ascii="Franklin Gothic Medium" w:hAnsi="Franklin Gothic Medium"/>
         </w:rPr>
         <w:drawing>
-          <wp:inline distT="0" distB="0" distL="0" distR="0" wp14:anchorId="407003A1" wp14:editId="244810A8">
-            <wp:extent cx="2270957" cy="815411"/>
-            <wp:effectExtent l="0" t="0" r="0" b="3810"/>
-            <wp:docPr id="55763499" name="Imagen 1"/>
+          <wp:inline distT="0" distB="0" distL="0" distR="0" wp14:anchorId="3A2199F9" wp14:editId="361CBC00">
+            <wp:extent cx="2543530" cy="1371791"/>
+            <wp:effectExtent l="0" t="0" r="9525" b="0"/>
+            <wp:docPr id="15" name="Imagen 15"/>
             <wp:cNvGraphicFramePr>
               <a:graphicFrameLocks xmlns:a="http://schemas.openxmlformats.org/drawingml/2006/main" noChangeAspect="1"/>
             </wp:cNvGraphicFramePr>
@@ -661,7 +614,7 @@
               <a:graphicData uri="http://schemas.openxmlformats.org/drawingml/2006/picture">
                 <pic:pic xmlns:pic="http://schemas.openxmlformats.org/drawingml/2006/picture">
                   <pic:nvPicPr>
-                    <pic:cNvPr id="55763499" name=""/>
+                    <pic:cNvPr id="1" name=""/>
                     <pic:cNvPicPr/>
                   </pic:nvPicPr>
                   <pic:blipFill>
@@ -673,7 +626,7 @@
                   <pic:spPr>
                     <a:xfrm>
                       <a:off x="0" y="0"/>
-                      <a:ext cx="2270957" cy="815411"/>
+                      <a:ext cx="2543530" cy="1371791"/>
                     </a:xfrm>
                     <a:prstGeom prst="rect">
                       <a:avLst/>
@@ -710,10 +663,10 @@
           <w:rFonts w:ascii="Franklin Gothic Medium" w:hAnsi="Franklin Gothic Medium"/>
         </w:rPr>
         <w:drawing>
-          <wp:inline distT="0" distB="0" distL="0" distR="0" wp14:anchorId="67548820" wp14:editId="30F72691">
-            <wp:extent cx="2530059" cy="1028789"/>
-            <wp:effectExtent l="0" t="0" r="3810" b="0"/>
-            <wp:docPr id="1437391322" name="Imagen 1"/>
+          <wp:inline distT="0" distB="0" distL="0" distR="0" wp14:anchorId="27DCE61A" wp14:editId="6074286B">
+            <wp:extent cx="2896004" cy="1562318"/>
+            <wp:effectExtent l="0" t="0" r="0" b="0"/>
+            <wp:docPr id="16" name="Imagen 16"/>
             <wp:cNvGraphicFramePr>
               <a:graphicFrameLocks xmlns:a="http://schemas.openxmlformats.org/drawingml/2006/main" noChangeAspect="1"/>
             </wp:cNvGraphicFramePr>
@@ -721,7 +674,7 @@
               <a:graphicData uri="http://schemas.openxmlformats.org/drawingml/2006/picture">
                 <pic:pic xmlns:pic="http://schemas.openxmlformats.org/drawingml/2006/picture">
                   <pic:nvPicPr>
-                    <pic:cNvPr id="1437391322" name=""/>
+                    <pic:cNvPr id="1" name=""/>
                     <pic:cNvPicPr/>
                   </pic:nvPicPr>
                   <pic:blipFill>
@@ -733,7 +686,7 @@
                   <pic:spPr>
                     <a:xfrm>
                       <a:off x="0" y="0"/>
-                      <a:ext cx="2530059" cy="1028789"/>
+                      <a:ext cx="2896004" cy="1562318"/>
                     </a:xfrm>
                     <a:prstGeom prst="rect">
                       <a:avLst/>
@@ -752,20 +705,6 @@
           <w:rFonts w:ascii="Franklin Gothic Medium" w:hAnsi="Franklin Gothic Medium"/>
         </w:rPr>
       </w:pPr>
-    </w:p>
-    <w:p>
-      <w:pPr>
-        <w:rPr>
-          <w:rFonts w:ascii="Franklin Gothic Medium" w:hAnsi="Franklin Gothic Medium"/>
-        </w:rPr>
-      </w:pPr>
-    </w:p>
-    <w:p>
-      <w:pPr>
-        <w:rPr>
-          <w:rFonts w:ascii="Franklin Gothic Medium" w:hAnsi="Franklin Gothic Medium"/>
-        </w:rPr>
-      </w:pPr>
       <w:r>
         <w:rPr>
           <w:rFonts w:ascii="Franklin Gothic Medium" w:hAnsi="Franklin Gothic Medium"/>
@@ -784,10 +723,10 @@
           <w:rFonts w:ascii="Franklin Gothic Medium" w:hAnsi="Franklin Gothic Medium"/>
         </w:rPr>
         <w:drawing>
-          <wp:inline distT="0" distB="0" distL="0" distR="0" wp14:anchorId="4613E40F" wp14:editId="0420E666">
-            <wp:extent cx="2217612" cy="693480"/>
-            <wp:effectExtent l="0" t="0" r="0" b="0"/>
-            <wp:docPr id="624372765" name="Imagen 1"/>
+          <wp:inline distT="0" distB="0" distL="0" distR="0" wp14:anchorId="2F4642E5" wp14:editId="35811406">
+            <wp:extent cx="2543530" cy="1152686"/>
+            <wp:effectExtent l="0" t="0" r="9525" b="9525"/>
+            <wp:docPr id="17" name="Imagen 17"/>
             <wp:cNvGraphicFramePr>
               <a:graphicFrameLocks xmlns:a="http://schemas.openxmlformats.org/drawingml/2006/main" noChangeAspect="1"/>
             </wp:cNvGraphicFramePr>
@@ -795,7 +734,7 @@
               <a:graphicData uri="http://schemas.openxmlformats.org/drawingml/2006/picture">
                 <pic:pic xmlns:pic="http://schemas.openxmlformats.org/drawingml/2006/picture">
                   <pic:nvPicPr>
-                    <pic:cNvPr id="624372765" name=""/>
+                    <pic:cNvPr id="1" name=""/>
                     <pic:cNvPicPr/>
                   </pic:nvPicPr>
                   <pic:blipFill>
@@ -807,7 +746,7 @@
                   <pic:spPr>
                     <a:xfrm>
                       <a:off x="0" y="0"/>
-                      <a:ext cx="2217612" cy="693480"/>
+                      <a:ext cx="2543530" cy="1152686"/>
                     </a:xfrm>
                     <a:prstGeom prst="rect">
                       <a:avLst/>
@@ -826,10 +765,32 @@
           <w:rFonts w:ascii="Franklin Gothic Medium" w:hAnsi="Franklin Gothic Medium"/>
         </w:rPr>
       </w:pPr>
-      <w:r>
-        <w:rPr>
-          <w:rFonts w:ascii="Franklin Gothic Medium" w:hAnsi="Franklin Gothic Medium"/>
-        </w:rPr>
+    </w:p>
+    <w:p>
+      <w:pPr>
+        <w:rPr>
+          <w:rFonts w:ascii="Franklin Gothic Medium" w:hAnsi="Franklin Gothic Medium"/>
+        </w:rPr>
+      </w:pPr>
+    </w:p>
+    <w:p>
+      <w:pPr>
+        <w:rPr>
+          <w:rFonts w:ascii="Franklin Gothic Medium" w:hAnsi="Franklin Gothic Medium"/>
+        </w:rPr>
+      </w:pPr>
+    </w:p>
+    <w:p>
+      <w:pPr>
+        <w:rPr>
+          <w:rFonts w:ascii="Franklin Gothic Medium" w:hAnsi="Franklin Gothic Medium"/>
+        </w:rPr>
+      </w:pPr>
+      <w:r>
+        <w:rPr>
+          <w:rFonts w:ascii="Franklin Gothic Medium" w:hAnsi="Franklin Gothic Medium"/>
+        </w:rPr>
+        <w:lastRenderedPageBreak/>
         <w:t>Pregunta 79</w:t>
       </w:r>
     </w:p>
@@ -844,10 +805,10 @@
           <w:rFonts w:ascii="Franklin Gothic Medium" w:hAnsi="Franklin Gothic Medium"/>
         </w:rPr>
         <w:drawing>
-          <wp:inline distT="0" distB="0" distL="0" distR="0" wp14:anchorId="5D0BCA54" wp14:editId="285DDD39">
-            <wp:extent cx="2149026" cy="777307"/>
-            <wp:effectExtent l="0" t="0" r="3810" b="3810"/>
-            <wp:docPr id="807765616" name="Imagen 1"/>
+          <wp:inline distT="0" distB="0" distL="0" distR="0" wp14:anchorId="49C3F0DD" wp14:editId="7CFC29EB">
+            <wp:extent cx="2143424" cy="1238423"/>
+            <wp:effectExtent l="0" t="0" r="9525" b="0"/>
+            <wp:docPr id="18" name="Imagen 18"/>
             <wp:cNvGraphicFramePr>
               <a:graphicFrameLocks xmlns:a="http://schemas.openxmlformats.org/drawingml/2006/main" noChangeAspect="1"/>
             </wp:cNvGraphicFramePr>
@@ -855,7 +816,7 @@
               <a:graphicData uri="http://schemas.openxmlformats.org/drawingml/2006/picture">
                 <pic:pic xmlns:pic="http://schemas.openxmlformats.org/drawingml/2006/picture">
                   <pic:nvPicPr>
-                    <pic:cNvPr id="807765616" name=""/>
+                    <pic:cNvPr id="1" name=""/>
                     <pic:cNvPicPr/>
                   </pic:nvPicPr>
                   <pic:blipFill>
@@ -867,7 +828,7 @@
                   <pic:spPr>
                     <a:xfrm>
                       <a:off x="0" y="0"/>
-                      <a:ext cx="2149026" cy="777307"/>
+                      <a:ext cx="2143424" cy="1238423"/>
                     </a:xfrm>
                     <a:prstGeom prst="rect">
                       <a:avLst/>
@@ -904,10 +865,10 @@
           <w:rFonts w:ascii="Franklin Gothic Medium" w:hAnsi="Franklin Gothic Medium"/>
         </w:rPr>
         <w:drawing>
-          <wp:inline distT="0" distB="0" distL="0" distR="0" wp14:anchorId="25251A61" wp14:editId="1B71C14C">
-            <wp:extent cx="2270957" cy="579170"/>
-            <wp:effectExtent l="0" t="0" r="0" b="0"/>
-            <wp:docPr id="1484440301" name="Imagen 1"/>
+          <wp:inline distT="0" distB="0" distL="0" distR="0" wp14:anchorId="4EFD90C0" wp14:editId="70A6EB9E">
+            <wp:extent cx="2591162" cy="1095528"/>
+            <wp:effectExtent l="0" t="0" r="0" b="9525"/>
+            <wp:docPr id="19" name="Imagen 19"/>
             <wp:cNvGraphicFramePr>
               <a:graphicFrameLocks xmlns:a="http://schemas.openxmlformats.org/drawingml/2006/main" noChangeAspect="1"/>
             </wp:cNvGraphicFramePr>
@@ -915,7 +876,7 @@
               <a:graphicData uri="http://schemas.openxmlformats.org/drawingml/2006/picture">
                 <pic:pic xmlns:pic="http://schemas.openxmlformats.org/drawingml/2006/picture">
                   <pic:nvPicPr>
-                    <pic:cNvPr id="1484440301" name=""/>
+                    <pic:cNvPr id="1" name=""/>
                     <pic:cNvPicPr/>
                   </pic:nvPicPr>
                   <pic:blipFill>
@@ -927,7 +888,7 @@
                   <pic:spPr>
                     <a:xfrm>
                       <a:off x="0" y="0"/>
-                      <a:ext cx="2270957" cy="579170"/>
+                      <a:ext cx="2591162" cy="1095528"/>
                     </a:xfrm>
                     <a:prstGeom prst="rect">
                       <a:avLst/>
@@ -959,6 +920,20 @@
           <w:rFonts w:ascii="Franklin Gothic Medium" w:hAnsi="Franklin Gothic Medium"/>
         </w:rPr>
       </w:pPr>
+      <w:r>
+        <w:rPr>
+          <w:rFonts w:ascii="Franklin Gothic Medium" w:hAnsi="Franklin Gothic Medium"/>
+        </w:rPr>
+        <w:t>Resolver el siguiente limite</w:t>
+      </w:r>
+    </w:p>
+    <w:p>
+      <w:pPr>
+        <w:rPr>
+          <w:rFonts w:ascii="Franklin Gothic Medium" w:hAnsi="Franklin Gothic Medium"/>
+        </w:rPr>
+      </w:pPr>
+      <w:bookmarkStart w:id="0" w:name="_GoBack"/>
       <w:r>
         <w:rPr>
           <w:rFonts w:ascii="Arial" w:hAnsi="Arial" w:cs="Arial"/>
@@ -1004,6 +979,7 @@
           </wp:inline>
         </w:drawing>
       </w:r>
+      <w:bookmarkEnd w:id="0"/>
     </w:p>
     <w:p>
       <w:pPr>
@@ -1016,6 +992,19 @@
           <w:rFonts w:ascii="Franklin Gothic Medium" w:hAnsi="Franklin Gothic Medium"/>
         </w:rPr>
         <w:t>Pregunta 82</w:t>
+      </w:r>
+    </w:p>
+    <w:p>
+      <w:pPr>
+        <w:rPr>
+          <w:rFonts w:ascii="Franklin Gothic Medium" w:hAnsi="Franklin Gothic Medium"/>
+        </w:rPr>
+      </w:pPr>
+      <w:r>
+        <w:rPr>
+          <w:rFonts w:ascii="Franklin Gothic Medium" w:hAnsi="Franklin Gothic Medium"/>
+        </w:rPr>
+        <w:t>Resolver el siguiente limite</w:t>
       </w:r>
     </w:p>
     <w:p>
@@ -1091,6 +1080,19 @@
       </w:pPr>
       <w:r>
         <w:rPr>
+          <w:rFonts w:ascii="Franklin Gothic Medium" w:hAnsi="Franklin Gothic Medium"/>
+        </w:rPr>
+        <w:t>Resolver el siguiente limite</w:t>
+      </w:r>
+    </w:p>
+    <w:p>
+      <w:pPr>
+        <w:rPr>
+          <w:rFonts w:ascii="Franklin Gothic Medium" w:hAnsi="Franklin Gothic Medium"/>
+        </w:rPr>
+      </w:pPr>
+      <w:r>
+        <w:rPr>
           <w:rFonts w:ascii="Arial" w:hAnsi="Arial" w:cs="Arial"/>
           <w:b/>
           <w:bCs/>
@@ -1162,6 +1164,19 @@
       </w:pPr>
       <w:r>
         <w:rPr>
+          <w:rFonts w:ascii="Franklin Gothic Medium" w:hAnsi="Franklin Gothic Medium"/>
+        </w:rPr>
+        <w:t>Resolver el siguiente limite</w:t>
+      </w:r>
+    </w:p>
+    <w:p>
+      <w:pPr>
+        <w:rPr>
+          <w:rFonts w:ascii="Franklin Gothic Medium" w:hAnsi="Franklin Gothic Medium"/>
+        </w:rPr>
+      </w:pPr>
+      <w:r>
+        <w:rPr>
           <w:rFonts w:ascii="Arial" w:hAnsi="Arial" w:cs="Arial"/>
           <w:b/>
           <w:bCs/>
@@ -1169,6 +1184,7 @@
           <w:sz w:val="28"/>
           <w:szCs w:val="28"/>
         </w:rPr>
+        <w:lastRenderedPageBreak/>
         <w:drawing>
           <wp:inline distT="0" distB="0" distL="0" distR="0" wp14:anchorId="2EFE0041" wp14:editId="615C8F82">
             <wp:extent cx="2381250" cy="616783"/>
@@ -1219,6 +1235,27 @@
           <w:rFonts w:ascii="Franklin Gothic Medium" w:hAnsi="Franklin Gothic Medium"/>
         </w:rPr>
       </w:pPr>
+    </w:p>
+    <w:p>
+      <w:pPr>
+        <w:rPr>
+          <w:rFonts w:ascii="Franklin Gothic Medium" w:hAnsi="Franklin Gothic Medium"/>
+        </w:rPr>
+      </w:pPr>
+    </w:p>
+    <w:p>
+      <w:pPr>
+        <w:rPr>
+          <w:rFonts w:ascii="Franklin Gothic Medium" w:hAnsi="Franklin Gothic Medium"/>
+        </w:rPr>
+      </w:pPr>
+    </w:p>
+    <w:p>
+      <w:pPr>
+        <w:rPr>
+          <w:rFonts w:ascii="Franklin Gothic Medium" w:hAnsi="Franklin Gothic Medium"/>
+        </w:rPr>
+      </w:pPr>
       <w:r>
         <w:rPr>
           <w:rFonts w:ascii="Franklin Gothic Medium" w:hAnsi="Franklin Gothic Medium"/>
@@ -1235,6 +1272,20 @@
       <w:r>
         <w:rPr>
           <w:rFonts w:ascii="Franklin Gothic Medium" w:hAnsi="Franklin Gothic Medium"/>
+        </w:rPr>
+        <w:t>Resolver el siguiente limite</w:t>
+      </w:r>
+    </w:p>
+    <w:p>
+      <w:pPr>
+        <w:rPr>
+          <w:rFonts w:ascii="Franklin Gothic Medium" w:hAnsi="Franklin Gothic Medium"/>
+        </w:rPr>
+      </w:pPr>
+      <w:r>
+        <w:rPr>
+          <w:rFonts w:ascii="Franklin Gothic Medium" w:hAnsi="Franklin Gothic Medium"/>
+          <w:noProof/>
         </w:rPr>
         <w:drawing>
           <wp:inline distT="0" distB="0" distL="0" distR="0" wp14:anchorId="04DB515F" wp14:editId="6CCD6035">
@@ -1294,6 +1345,19 @@
       </w:pPr>
       <w:r>
         <w:rPr>
+          <w:rFonts w:ascii="Franklin Gothic Medium" w:hAnsi="Franklin Gothic Medium"/>
+        </w:rPr>
+        <w:t>Resolver el siguiente limite</w:t>
+      </w:r>
+    </w:p>
+    <w:p>
+      <w:pPr>
+        <w:rPr>
+          <w:rFonts w:ascii="Franklin Gothic Medium" w:hAnsi="Franklin Gothic Medium"/>
+        </w:rPr>
+      </w:pPr>
+      <w:r>
+        <w:rPr>
           <w:rFonts w:ascii="Arial" w:hAnsi="Arial" w:cs="Arial"/>
           <w:b/>
           <w:bCs/>
@@ -1361,6 +1425,20 @@
         <w:rPr>
           <w:rFonts w:ascii="Franklin Gothic Medium" w:hAnsi="Franklin Gothic Medium"/>
         </w:rPr>
+        <w:t>Resolver el siguiente limite</w:t>
+      </w:r>
+    </w:p>
+    <w:p>
+      <w:pPr>
+        <w:rPr>
+          <w:rFonts w:ascii="Franklin Gothic Medium" w:hAnsi="Franklin Gothic Medium"/>
+        </w:rPr>
+      </w:pPr>
+      <w:r>
+        <w:rPr>
+          <w:rFonts w:ascii="Franklin Gothic Medium" w:hAnsi="Franklin Gothic Medium"/>
+          <w:noProof/>
+        </w:rPr>
         <w:drawing>
           <wp:inline distT="0" distB="0" distL="0" distR="0" wp14:anchorId="046E3CF2" wp14:editId="3AD6ACCB">
             <wp:extent cx="3734789" cy="817426"/>
@@ -1421,6 +1499,20 @@
         <w:rPr>
           <w:rFonts w:ascii="Franklin Gothic Medium" w:hAnsi="Franklin Gothic Medium"/>
         </w:rPr>
+        <w:t xml:space="preserve">Deriva </w:t>
+      </w:r>
+    </w:p>
+    <w:p>
+      <w:pPr>
+        <w:rPr>
+          <w:rFonts w:ascii="Franklin Gothic Medium" w:hAnsi="Franklin Gothic Medium"/>
+        </w:rPr>
+      </w:pPr>
+      <w:r>
+        <w:rPr>
+          <w:rFonts w:ascii="Franklin Gothic Medium" w:hAnsi="Franklin Gothic Medium"/>
+          <w:noProof/>
+        </w:rPr>
         <w:drawing>
           <wp:inline distT="0" distB="0" distL="0" distR="0" wp14:anchorId="75005B3B" wp14:editId="37EE1E08">
             <wp:extent cx="2992581" cy="769521"/>
@@ -1468,6 +1560,7 @@
         <w:rPr>
           <w:rFonts w:ascii="Franklin Gothic Medium" w:hAnsi="Franklin Gothic Medium"/>
         </w:rPr>
+        <w:lastRenderedPageBreak/>
         <w:t>Pregunta 133</w:t>
       </w:r>
     </w:p>
@@ -1480,6 +1573,20 @@
       <w:r>
         <w:rPr>
           <w:rFonts w:ascii="Franklin Gothic Medium" w:hAnsi="Franklin Gothic Medium"/>
+        </w:rPr>
+        <w:t>Deriva</w:t>
+      </w:r>
+    </w:p>
+    <w:p>
+      <w:pPr>
+        <w:rPr>
+          <w:rFonts w:ascii="Franklin Gothic Medium" w:hAnsi="Franklin Gothic Medium"/>
+        </w:rPr>
+      </w:pPr>
+      <w:r>
+        <w:rPr>
+          <w:rFonts w:ascii="Franklin Gothic Medium" w:hAnsi="Franklin Gothic Medium"/>
+          <w:noProof/>
         </w:rPr>
         <w:drawing>
           <wp:inline distT="0" distB="0" distL="0" distR="0" wp14:anchorId="26FBFC96" wp14:editId="2C15DE62">
@@ -1524,6 +1631,20 @@
           <w:rFonts w:ascii="Franklin Gothic Medium" w:hAnsi="Franklin Gothic Medium"/>
         </w:rPr>
       </w:pPr>
+    </w:p>
+    <w:p>
+      <w:pPr>
+        <w:rPr>
+          <w:rFonts w:ascii="Franklin Gothic Medium" w:hAnsi="Franklin Gothic Medium"/>
+        </w:rPr>
+      </w:pPr>
+    </w:p>
+    <w:p>
+      <w:pPr>
+        <w:rPr>
+          <w:rFonts w:ascii="Franklin Gothic Medium" w:hAnsi="Franklin Gothic Medium"/>
+        </w:rPr>
+      </w:pPr>
       <w:r>
         <w:rPr>
           <w:rFonts w:ascii="Franklin Gothic Medium" w:hAnsi="Franklin Gothic Medium"/>
@@ -1540,6 +1661,20 @@
       <w:r>
         <w:rPr>
           <w:rFonts w:ascii="Franklin Gothic Medium" w:hAnsi="Franklin Gothic Medium"/>
+        </w:rPr>
+        <w:t>Deriva</w:t>
+      </w:r>
+    </w:p>
+    <w:p>
+      <w:pPr>
+        <w:rPr>
+          <w:rFonts w:ascii="Franklin Gothic Medium" w:hAnsi="Franklin Gothic Medium"/>
+        </w:rPr>
+      </w:pPr>
+      <w:r>
+        <w:rPr>
+          <w:rFonts w:ascii="Franklin Gothic Medium" w:hAnsi="Franklin Gothic Medium"/>
+          <w:noProof/>
         </w:rPr>
         <w:drawing>
           <wp:inline distT="0" distB="0" distL="0" distR="0" wp14:anchorId="4FF75C8A" wp14:editId="5FA5F146">
@@ -1595,7 +1730,6 @@
         <w:rPr>
           <w:rFonts w:ascii="Franklin Gothic Medium" w:hAnsi="Franklin Gothic Medium"/>
         </w:rPr>
-        <w:lastRenderedPageBreak/>
         <w:t>Pregunta 132</w:t>
       </w:r>
     </w:p>
@@ -1608,6 +1742,20 @@
       <w:r>
         <w:rPr>
           <w:rFonts w:ascii="Franklin Gothic Medium" w:hAnsi="Franklin Gothic Medium"/>
+        </w:rPr>
+        <w:t>Deriva</w:t>
+      </w:r>
+    </w:p>
+    <w:p>
+      <w:pPr>
+        <w:rPr>
+          <w:rFonts w:ascii="Franklin Gothic Medium" w:hAnsi="Franklin Gothic Medium"/>
+        </w:rPr>
+      </w:pPr>
+      <w:r>
+        <w:rPr>
+          <w:rFonts w:ascii="Franklin Gothic Medium" w:hAnsi="Franklin Gothic Medium"/>
+          <w:noProof/>
         </w:rPr>
         <w:drawing>
           <wp:inline distT="0" distB="0" distL="0" distR="0" wp14:anchorId="7689737E" wp14:editId="1220AF93">
@@ -1669,6 +1817,20 @@
         <w:rPr>
           <w:rFonts w:ascii="Franklin Gothic Medium" w:hAnsi="Franklin Gothic Medium"/>
         </w:rPr>
+        <w:t>Deriva</w:t>
+      </w:r>
+    </w:p>
+    <w:p>
+      <w:pPr>
+        <w:rPr>
+          <w:rFonts w:ascii="Franklin Gothic Medium" w:hAnsi="Franklin Gothic Medium"/>
+        </w:rPr>
+      </w:pPr>
+      <w:r>
+        <w:rPr>
+          <w:rFonts w:ascii="Franklin Gothic Medium" w:hAnsi="Franklin Gothic Medium"/>
+          <w:noProof/>
+        </w:rPr>
         <w:drawing>
           <wp:inline distT="0" distB="0" distL="0" distR="0" wp14:anchorId="274EC565" wp14:editId="13F78C56">
             <wp:extent cx="3505504" cy="769687"/>
@@ -1741,6 +1903,7 @@
       <w:r>
         <w:rPr>
           <w:rFonts w:ascii="Franklin Gothic Medium" w:hAnsi="Franklin Gothic Medium"/>
+          <w:noProof/>
         </w:rPr>
         <w:drawing>
           <wp:inline distT="0" distB="0" distL="0" distR="0" wp14:anchorId="674480A6" wp14:editId="15EBC971">
@@ -1789,6 +1952,7 @@
         <w:rPr>
           <w:rFonts w:ascii="Franklin Gothic Medium" w:hAnsi="Franklin Gothic Medium"/>
         </w:rPr>
+        <w:lastRenderedPageBreak/>
         <w:t>b)</w:t>
       </w:r>
       <w:r>
@@ -1800,6 +1964,7 @@
       <w:r>
         <w:rPr>
           <w:rFonts w:ascii="Franklin Gothic Medium" w:hAnsi="Franklin Gothic Medium"/>
+          <w:noProof/>
         </w:rPr>
         <w:drawing>
           <wp:inline distT="0" distB="0" distL="0" distR="0" wp14:anchorId="269146BC" wp14:editId="07301CC4">
@@ -1967,7 +2132,7 @@
 </file>
 
 <file path=word/styles.xml><?xml version="1.0" encoding="utf-8"?>
-<w:styles xmlns:mc="http://schemas.openxmlformats.org/markup-compatibility/2006" xmlns:r="http://schemas.openxmlformats.org/officeDocument/2006/relationships" xmlns:w="http://schemas.openxmlformats.org/wordprocessingml/2006/main" xmlns:w14="http://schemas.microsoft.com/office/word/2010/wordml" xmlns:w15="http://schemas.microsoft.com/office/word/2012/wordml" xmlns:w16cex="http://schemas.microsoft.com/office/word/2018/wordml/cex" xmlns:w16cid="http://schemas.microsoft.com/office/word/2016/wordml/cid" xmlns:w16="http://schemas.microsoft.com/office/word/2018/wordml" xmlns:w16sdtdh="http://schemas.microsoft.com/office/word/2020/wordml/sdtdatahash" xmlns:w16se="http://schemas.microsoft.com/office/word/2015/wordml/symex" mc:Ignorable="w14 w15 w16se w16cid w16 w16cex w16sdtdh">
+<w:styles xmlns:mc="http://schemas.openxmlformats.org/markup-compatibility/2006" xmlns:r="http://schemas.openxmlformats.org/officeDocument/2006/relationships" xmlns:w="http://schemas.openxmlformats.org/wordprocessingml/2006/main" xmlns:w14="http://schemas.microsoft.com/office/word/2010/wordml" xmlns:w15="http://schemas.microsoft.com/office/word/2012/wordml" xmlns:w16cid="http://schemas.microsoft.com/office/word/2016/wordml/cid" xmlns:w16se="http://schemas.microsoft.com/office/word/2015/wordml/symex" mc:Ignorable="w14 w15 w16se w16cid">
   <w:docDefaults>
     <w:rPrDefault>
       <w:rPr>
@@ -1985,7 +2150,7 @@
       </w:pPr>
     </w:pPrDefault>
   </w:docDefaults>
-  <w:latentStyles w:defLockedState="0" w:defUIPriority="99" w:defSemiHidden="0" w:defUnhideWhenUsed="0" w:defQFormat="0" w:count="376">
+  <w:latentStyles w:defLockedState="0" w:defUIPriority="99" w:defSemiHidden="0" w:defUnhideWhenUsed="0" w:defQFormat="0" w:count="375">
     <w:lsdException w:name="Normal" w:uiPriority="0" w:qFormat="1"/>
     <w:lsdException w:name="heading 1" w:uiPriority="9" w:qFormat="1"/>
     <w:lsdException w:name="heading 2" w:semiHidden="1" w:uiPriority="9" w:unhideWhenUsed="1" w:qFormat="1"/>
@@ -2361,7 +2526,6 @@
     <w:lsdException w:name="Smart Hyperlink" w:semiHidden="1" w:unhideWhenUsed="1"/>
     <w:lsdException w:name="Hashtag" w:semiHidden="1" w:unhideWhenUsed="1"/>
     <w:lsdException w:name="Unresolved Mention" w:semiHidden="1" w:unhideWhenUsed="1"/>
-    <w:lsdException w:name="Smart Link" w:semiHidden="1" w:unhideWhenUsed="1"/>
   </w:latentStyles>
   <w:style w:type="paragraph" w:default="1" w:styleId="Normal">
     <w:name w:val="Normal"/>

</xml_diff>

<commit_message>
Imagenes completas de la base de calculo
</commit_message>
<xml_diff>
--- a/Base-de-Datos/Calculo-Diferencial/Preguntas calculo.docx
+++ b/Base-de-Datos/Calculo-Diferencial/Preguntas calculo.docx
@@ -24,6 +24,7 @@
       <w:r>
         <w:rPr>
           <w:rFonts w:ascii="Franklin Gothic Medium" w:hAnsi="Franklin Gothic Medium"/>
+          <w:noProof/>
         </w:rPr>
         <w:drawing>
           <wp:inline distT="0" distB="0" distL="0" distR="0" wp14:anchorId="18760A16" wp14:editId="4174DE7A">
@@ -84,6 +85,7 @@
       <w:r>
         <w:rPr>
           <w:rFonts w:ascii="Franklin Gothic Medium" w:hAnsi="Franklin Gothic Medium"/>
+          <w:noProof/>
         </w:rPr>
         <w:drawing>
           <wp:inline distT="0" distB="0" distL="0" distR="0" wp14:anchorId="71EAAF48" wp14:editId="53536141">
@@ -144,6 +146,7 @@
       <w:r>
         <w:rPr>
           <w:rFonts w:ascii="Franklin Gothic Medium" w:hAnsi="Franklin Gothic Medium"/>
+          <w:noProof/>
         </w:rPr>
         <w:drawing>
           <wp:inline distT="0" distB="0" distL="0" distR="0" wp14:anchorId="1ACC5A28" wp14:editId="2CAB7A7D">
@@ -204,6 +207,7 @@
       <w:r>
         <w:rPr>
           <w:rFonts w:ascii="Franklin Gothic Medium" w:hAnsi="Franklin Gothic Medium"/>
+          <w:noProof/>
         </w:rPr>
         <w:drawing>
           <wp:inline distT="0" distB="0" distL="0" distR="0" wp14:anchorId="0D6D9F43" wp14:editId="418372BB">
@@ -286,6 +290,7 @@
       <w:r>
         <w:rPr>
           <w:rFonts w:ascii="Franklin Gothic Medium" w:hAnsi="Franklin Gothic Medium"/>
+          <w:noProof/>
         </w:rPr>
         <w:drawing>
           <wp:inline distT="0" distB="0" distL="0" distR="0" wp14:anchorId="66689694" wp14:editId="5565A346">
@@ -346,6 +351,7 @@
       <w:r>
         <w:rPr>
           <w:rFonts w:ascii="Franklin Gothic Medium" w:hAnsi="Franklin Gothic Medium"/>
+          <w:noProof/>
         </w:rPr>
         <w:drawing>
           <wp:inline distT="0" distB="0" distL="0" distR="0" wp14:anchorId="35C89128" wp14:editId="6A7583DF">
@@ -406,6 +412,7 @@
       <w:r>
         <w:rPr>
           <w:rFonts w:ascii="Franklin Gothic Medium" w:hAnsi="Franklin Gothic Medium"/>
+          <w:noProof/>
         </w:rPr>
         <w:drawing>
           <wp:inline distT="0" distB="0" distL="0" distR="0" wp14:anchorId="1DD537AF" wp14:editId="17C5F3BB">
@@ -466,6 +473,7 @@
       <w:r>
         <w:rPr>
           <w:rFonts w:ascii="Franklin Gothic Medium" w:hAnsi="Franklin Gothic Medium"/>
+          <w:noProof/>
         </w:rPr>
         <w:drawing>
           <wp:inline distT="0" distB="0" distL="0" distR="0" wp14:anchorId="40FB863F" wp14:editId="0C5A0338">
@@ -541,6 +549,7 @@
       <w:r>
         <w:rPr>
           <w:rFonts w:ascii="Franklin Gothic Medium" w:hAnsi="Franklin Gothic Medium"/>
+          <w:noProof/>
         </w:rPr>
         <w:drawing>
           <wp:inline distT="0" distB="0" distL="0" distR="0" wp14:anchorId="2F4BF710" wp14:editId="1051FF60">
@@ -601,6 +610,7 @@
       <w:r>
         <w:rPr>
           <w:rFonts w:ascii="Franklin Gothic Medium" w:hAnsi="Franklin Gothic Medium"/>
+          <w:noProof/>
         </w:rPr>
         <w:drawing>
           <wp:inline distT="0" distB="0" distL="0" distR="0" wp14:anchorId="3A2199F9" wp14:editId="361CBC00">
@@ -661,6 +671,7 @@
       <w:r>
         <w:rPr>
           <w:rFonts w:ascii="Franklin Gothic Medium" w:hAnsi="Franklin Gothic Medium"/>
+          <w:noProof/>
         </w:rPr>
         <w:drawing>
           <wp:inline distT="0" distB="0" distL="0" distR="0" wp14:anchorId="27DCE61A" wp14:editId="6074286B">
@@ -721,6 +732,7 @@
       <w:r>
         <w:rPr>
           <w:rFonts w:ascii="Franklin Gothic Medium" w:hAnsi="Franklin Gothic Medium"/>
+          <w:noProof/>
         </w:rPr>
         <w:drawing>
           <wp:inline distT="0" distB="0" distL="0" distR="0" wp14:anchorId="2F4642E5" wp14:editId="35811406">
@@ -803,6 +815,7 @@
       <w:r>
         <w:rPr>
           <w:rFonts w:ascii="Franklin Gothic Medium" w:hAnsi="Franklin Gothic Medium"/>
+          <w:noProof/>
         </w:rPr>
         <w:drawing>
           <wp:inline distT="0" distB="0" distL="0" distR="0" wp14:anchorId="49C3F0DD" wp14:editId="7CFC29EB">
@@ -863,6 +876,7 @@
       <w:r>
         <w:rPr>
           <w:rFonts w:ascii="Franklin Gothic Medium" w:hAnsi="Franklin Gothic Medium"/>
+          <w:noProof/>
         </w:rPr>
         <w:drawing>
           <wp:inline distT="0" distB="0" distL="0" distR="0" wp14:anchorId="4EFD90C0" wp14:editId="70A6EB9E">
@@ -924,30 +938,11 @@
         <w:rPr>
           <w:rFonts w:ascii="Franklin Gothic Medium" w:hAnsi="Franklin Gothic Medium"/>
         </w:rPr>
-        <w:t>Resolver el siguiente limite</w:t>
-      </w:r>
-    </w:p>
-    <w:p>
-      <w:pPr>
-        <w:rPr>
-          <w:rFonts w:ascii="Franklin Gothic Medium" w:hAnsi="Franklin Gothic Medium"/>
-        </w:rPr>
-      </w:pPr>
-      <w:bookmarkStart w:id="0" w:name="_GoBack"/>
-      <w:r>
-        <w:rPr>
-          <w:rFonts w:ascii="Arial" w:hAnsi="Arial" w:cs="Arial"/>
-          <w:b/>
-          <w:bCs/>
-          <w:noProof/>
-          <w:sz w:val="28"/>
-          <w:szCs w:val="28"/>
-        </w:rPr>
         <w:drawing>
-          <wp:inline distT="0" distB="0" distL="0" distR="0" wp14:anchorId="7DC3D230" wp14:editId="5C637545">
-            <wp:extent cx="2050966" cy="864066"/>
-            <wp:effectExtent l="0" t="0" r="6985" b="0"/>
-            <wp:docPr id="8" name="Imagen 8"/>
+          <wp:inline distT="0" distB="0" distL="0" distR="0" wp14:anchorId="2AA4E724" wp14:editId="13442247">
+            <wp:extent cx="2248214" cy="1400370"/>
+            <wp:effectExtent l="0" t="0" r="0" b="0"/>
+            <wp:docPr id="20" name="Imagen 20"/>
             <wp:cNvGraphicFramePr>
               <a:graphicFrameLocks xmlns:a="http://schemas.openxmlformats.org/drawingml/2006/main" noChangeAspect="1"/>
             </wp:cNvGraphicFramePr>
@@ -967,7 +962,7 @@
                   <pic:spPr>
                     <a:xfrm>
                       <a:off x="0" y="0"/>
-                      <a:ext cx="2086269" cy="878939"/>
+                      <a:ext cx="2248214" cy="1400370"/>
                     </a:xfrm>
                     <a:prstGeom prst="rect">
                       <a:avLst/>
@@ -979,7 +974,6 @@
           </wp:inline>
         </w:drawing>
       </w:r>
-      <w:bookmarkEnd w:id="0"/>
     </w:p>
     <w:p>
       <w:pPr>
@@ -1082,29 +1076,11 @@
         <w:rPr>
           <w:rFonts w:ascii="Franklin Gothic Medium" w:hAnsi="Franklin Gothic Medium"/>
         </w:rPr>
-        <w:t>Resolver el siguiente limite</w:t>
-      </w:r>
-    </w:p>
-    <w:p>
-      <w:pPr>
-        <w:rPr>
-          <w:rFonts w:ascii="Franklin Gothic Medium" w:hAnsi="Franklin Gothic Medium"/>
-        </w:rPr>
-      </w:pPr>
-      <w:r>
-        <w:rPr>
-          <w:rFonts w:ascii="Arial" w:hAnsi="Arial" w:cs="Arial"/>
-          <w:b/>
-          <w:bCs/>
-          <w:noProof/>
-          <w:sz w:val="28"/>
-          <w:szCs w:val="28"/>
-        </w:rPr>
         <w:drawing>
-          <wp:inline distT="0" distB="0" distL="0" distR="0" wp14:anchorId="34C3585E" wp14:editId="4521DF98">
-            <wp:extent cx="1695687" cy="523948"/>
+          <wp:inline distT="0" distB="0" distL="0" distR="0" wp14:anchorId="22F6DDD3" wp14:editId="73A8B32D">
+            <wp:extent cx="1905266" cy="981212"/>
             <wp:effectExtent l="0" t="0" r="0" b="9525"/>
-            <wp:docPr id="10" name="Imagen 10"/>
+            <wp:docPr id="21" name="Imagen 21"/>
             <wp:cNvGraphicFramePr>
               <a:graphicFrameLocks xmlns:a="http://schemas.openxmlformats.org/drawingml/2006/main" noChangeAspect="1"/>
             </wp:cNvGraphicFramePr>
@@ -1124,7 +1100,7 @@
                   <pic:spPr>
                     <a:xfrm>
                       <a:off x="0" y="0"/>
-                      <a:ext cx="1695687" cy="523948"/>
+                      <a:ext cx="1905266" cy="981212"/>
                     </a:xfrm>
                     <a:prstGeom prst="rect">
                       <a:avLst/>
@@ -1143,10 +1119,18 @@
           <w:rFonts w:ascii="Franklin Gothic Medium" w:hAnsi="Franklin Gothic Medium"/>
         </w:rPr>
       </w:pPr>
-      <w:r>
-        <w:rPr>
-          <w:rFonts w:ascii="Franklin Gothic Medium" w:hAnsi="Franklin Gothic Medium"/>
-        </w:rPr>
+    </w:p>
+    <w:p>
+      <w:pPr>
+        <w:rPr>
+          <w:rFonts w:ascii="Franklin Gothic Medium" w:hAnsi="Franklin Gothic Medium"/>
+        </w:rPr>
+      </w:pPr>
+      <w:r>
+        <w:rPr>
+          <w:rFonts w:ascii="Franklin Gothic Medium" w:hAnsi="Franklin Gothic Medium"/>
+        </w:rPr>
+        <w:lastRenderedPageBreak/>
         <w:t>Pregunta 8</w:t>
       </w:r>
       <w:r>
@@ -1166,30 +1150,11 @@
         <w:rPr>
           <w:rFonts w:ascii="Franklin Gothic Medium" w:hAnsi="Franklin Gothic Medium"/>
         </w:rPr>
-        <w:t>Resolver el siguiente limite</w:t>
-      </w:r>
-    </w:p>
-    <w:p>
-      <w:pPr>
-        <w:rPr>
-          <w:rFonts w:ascii="Franklin Gothic Medium" w:hAnsi="Franklin Gothic Medium"/>
-        </w:rPr>
-      </w:pPr>
-      <w:r>
-        <w:rPr>
-          <w:rFonts w:ascii="Arial" w:hAnsi="Arial" w:cs="Arial"/>
-          <w:b/>
-          <w:bCs/>
-          <w:noProof/>
-          <w:sz w:val="28"/>
-          <w:szCs w:val="28"/>
-        </w:rPr>
-        <w:lastRenderedPageBreak/>
         <w:drawing>
-          <wp:inline distT="0" distB="0" distL="0" distR="0" wp14:anchorId="2EFE0041" wp14:editId="615C8F82">
-            <wp:extent cx="2381250" cy="616783"/>
-            <wp:effectExtent l="0" t="0" r="0" b="0"/>
-            <wp:docPr id="11" name="Imagen 11"/>
+          <wp:inline distT="0" distB="0" distL="0" distR="0" wp14:anchorId="49321600" wp14:editId="2182D6B8">
+            <wp:extent cx="2276793" cy="1095528"/>
+            <wp:effectExtent l="0" t="0" r="9525" b="9525"/>
+            <wp:docPr id="22" name="Imagen 22"/>
             <wp:cNvGraphicFramePr>
               <a:graphicFrameLocks xmlns:a="http://schemas.openxmlformats.org/drawingml/2006/main" noChangeAspect="1"/>
             </wp:cNvGraphicFramePr>
@@ -1209,7 +1174,7 @@
                   <pic:spPr>
                     <a:xfrm>
                       <a:off x="0" y="0"/>
-                      <a:ext cx="2383509" cy="617368"/>
+                      <a:ext cx="2276793" cy="1095528"/>
                     </a:xfrm>
                     <a:prstGeom prst="rect">
                       <a:avLst/>
@@ -1228,34 +1193,6 @@
           <w:rFonts w:ascii="Franklin Gothic Medium" w:hAnsi="Franklin Gothic Medium"/>
         </w:rPr>
       </w:pPr>
-    </w:p>
-    <w:p>
-      <w:pPr>
-        <w:rPr>
-          <w:rFonts w:ascii="Franklin Gothic Medium" w:hAnsi="Franklin Gothic Medium"/>
-        </w:rPr>
-      </w:pPr>
-    </w:p>
-    <w:p>
-      <w:pPr>
-        <w:rPr>
-          <w:rFonts w:ascii="Franklin Gothic Medium" w:hAnsi="Franklin Gothic Medium"/>
-        </w:rPr>
-      </w:pPr>
-    </w:p>
-    <w:p>
-      <w:pPr>
-        <w:rPr>
-          <w:rFonts w:ascii="Franklin Gothic Medium" w:hAnsi="Franklin Gothic Medium"/>
-        </w:rPr>
-      </w:pPr>
-    </w:p>
-    <w:p>
-      <w:pPr>
-        <w:rPr>
-          <w:rFonts w:ascii="Franklin Gothic Medium" w:hAnsi="Franklin Gothic Medium"/>
-        </w:rPr>
-      </w:pPr>
       <w:r>
         <w:rPr>
           <w:rFonts w:ascii="Franklin Gothic Medium" w:hAnsi="Franklin Gothic Medium"/>
@@ -1273,25 +1210,11 @@
         <w:rPr>
           <w:rFonts w:ascii="Franklin Gothic Medium" w:hAnsi="Franklin Gothic Medium"/>
         </w:rPr>
-        <w:t>Resolver el siguiente limite</w:t>
-      </w:r>
-    </w:p>
-    <w:p>
-      <w:pPr>
-        <w:rPr>
-          <w:rFonts w:ascii="Franklin Gothic Medium" w:hAnsi="Franklin Gothic Medium"/>
-        </w:rPr>
-      </w:pPr>
-      <w:r>
-        <w:rPr>
-          <w:rFonts w:ascii="Franklin Gothic Medium" w:hAnsi="Franklin Gothic Medium"/>
-          <w:noProof/>
-        </w:rPr>
         <w:drawing>
-          <wp:inline distT="0" distB="0" distL="0" distR="0" wp14:anchorId="04DB515F" wp14:editId="6CCD6035">
-            <wp:extent cx="2019475" cy="769687"/>
-            <wp:effectExtent l="0" t="0" r="0" b="0"/>
-            <wp:docPr id="865729518" name="Imagen 1"/>
+          <wp:inline distT="0" distB="0" distL="0" distR="0" wp14:anchorId="579C325E" wp14:editId="1E451AF7">
+            <wp:extent cx="2057687" cy="1247949"/>
+            <wp:effectExtent l="0" t="0" r="0" b="9525"/>
+            <wp:docPr id="23" name="Imagen 23"/>
             <wp:cNvGraphicFramePr>
               <a:graphicFrameLocks xmlns:a="http://schemas.openxmlformats.org/drawingml/2006/main" noChangeAspect="1"/>
             </wp:cNvGraphicFramePr>
@@ -1299,7 +1222,7 @@
               <a:graphicData uri="http://schemas.openxmlformats.org/drawingml/2006/picture">
                 <pic:pic xmlns:pic="http://schemas.openxmlformats.org/drawingml/2006/picture">
                   <pic:nvPicPr>
-                    <pic:cNvPr id="865729518" name=""/>
+                    <pic:cNvPr id="1" name=""/>
                     <pic:cNvPicPr/>
                   </pic:nvPicPr>
                   <pic:blipFill>
@@ -1311,7 +1234,7 @@
                   <pic:spPr>
                     <a:xfrm>
                       <a:off x="0" y="0"/>
-                      <a:ext cx="2019475" cy="769687"/>
+                      <a:ext cx="2057687" cy="1247949"/>
                     </a:xfrm>
                     <a:prstGeom prst="rect">
                       <a:avLst/>
@@ -1347,29 +1270,11 @@
         <w:rPr>
           <w:rFonts w:ascii="Franklin Gothic Medium" w:hAnsi="Franklin Gothic Medium"/>
         </w:rPr>
-        <w:t>Resolver el siguiente limite</w:t>
-      </w:r>
-    </w:p>
-    <w:p>
-      <w:pPr>
-        <w:rPr>
-          <w:rFonts w:ascii="Franklin Gothic Medium" w:hAnsi="Franklin Gothic Medium"/>
-        </w:rPr>
-      </w:pPr>
-      <w:r>
-        <w:rPr>
-          <w:rFonts w:ascii="Arial" w:hAnsi="Arial" w:cs="Arial"/>
-          <w:b/>
-          <w:bCs/>
-          <w:noProof/>
-          <w:sz w:val="28"/>
-          <w:szCs w:val="28"/>
-        </w:rPr>
         <w:drawing>
-          <wp:inline distT="0" distB="0" distL="0" distR="0" wp14:anchorId="497B4434" wp14:editId="18F46638">
-            <wp:extent cx="2219635" cy="943107"/>
-            <wp:effectExtent l="0" t="0" r="0" b="9525"/>
-            <wp:docPr id="13" name="Imagen 13"/>
+          <wp:inline distT="0" distB="0" distL="0" distR="0" wp14:anchorId="6B2B572A" wp14:editId="78BBE46F">
+            <wp:extent cx="2295845" cy="1362265"/>
+            <wp:effectExtent l="0" t="0" r="9525" b="9525"/>
+            <wp:docPr id="24" name="Imagen 24"/>
             <wp:cNvGraphicFramePr>
               <a:graphicFrameLocks xmlns:a="http://schemas.openxmlformats.org/drawingml/2006/main" noChangeAspect="1"/>
             </wp:cNvGraphicFramePr>
@@ -1389,7 +1294,7 @@
                   <pic:spPr>
                     <a:xfrm>
                       <a:off x="0" y="0"/>
-                      <a:ext cx="2219635" cy="943107"/>
+                      <a:ext cx="2295845" cy="1362265"/>
                     </a:xfrm>
                     <a:prstGeom prst="rect">
                       <a:avLst/>
@@ -1425,25 +1330,11 @@
         <w:rPr>
           <w:rFonts w:ascii="Franklin Gothic Medium" w:hAnsi="Franklin Gothic Medium"/>
         </w:rPr>
-        <w:t>Resolver el siguiente limite</w:t>
-      </w:r>
-    </w:p>
-    <w:p>
-      <w:pPr>
-        <w:rPr>
-          <w:rFonts w:ascii="Franklin Gothic Medium" w:hAnsi="Franklin Gothic Medium"/>
-        </w:rPr>
-      </w:pPr>
-      <w:r>
-        <w:rPr>
-          <w:rFonts w:ascii="Franklin Gothic Medium" w:hAnsi="Franklin Gothic Medium"/>
-          <w:noProof/>
-        </w:rPr>
         <w:drawing>
-          <wp:inline distT="0" distB="0" distL="0" distR="0" wp14:anchorId="046E3CF2" wp14:editId="3AD6ACCB">
-            <wp:extent cx="3734789" cy="817426"/>
-            <wp:effectExtent l="0" t="0" r="0" b="1905"/>
-            <wp:docPr id="1810145768" name="Imagen 1"/>
+          <wp:inline distT="0" distB="0" distL="0" distR="0" wp14:anchorId="1801E1CF" wp14:editId="1B408E68">
+            <wp:extent cx="3762900" cy="1143160"/>
+            <wp:effectExtent l="0" t="0" r="0" b="0"/>
+            <wp:docPr id="25" name="Imagen 25"/>
             <wp:cNvGraphicFramePr>
               <a:graphicFrameLocks xmlns:a="http://schemas.openxmlformats.org/drawingml/2006/main" noChangeAspect="1"/>
             </wp:cNvGraphicFramePr>
@@ -1451,7 +1342,7 @@
               <a:graphicData uri="http://schemas.openxmlformats.org/drawingml/2006/picture">
                 <pic:pic xmlns:pic="http://schemas.openxmlformats.org/drawingml/2006/picture">
                   <pic:nvPicPr>
-                    <pic:cNvPr id="1810145768" name=""/>
+                    <pic:cNvPr id="1" name=""/>
                     <pic:cNvPicPr/>
                   </pic:nvPicPr>
                   <pic:blipFill>
@@ -1463,7 +1354,7 @@
                   <pic:spPr>
                     <a:xfrm>
                       <a:off x="0" y="0"/>
-                      <a:ext cx="3758571" cy="822631"/>
+                      <a:ext cx="3762900" cy="1143160"/>
                     </a:xfrm>
                     <a:prstGeom prst="rect">
                       <a:avLst/>
@@ -1482,10 +1373,46 @@
           <w:rFonts w:ascii="Franklin Gothic Medium" w:hAnsi="Franklin Gothic Medium"/>
         </w:rPr>
       </w:pPr>
-      <w:r>
-        <w:rPr>
-          <w:rFonts w:ascii="Franklin Gothic Medium" w:hAnsi="Franklin Gothic Medium"/>
-        </w:rPr>
+    </w:p>
+    <w:p>
+      <w:pPr>
+        <w:rPr>
+          <w:rFonts w:ascii="Franklin Gothic Medium" w:hAnsi="Franklin Gothic Medium"/>
+        </w:rPr>
+      </w:pPr>
+    </w:p>
+    <w:p>
+      <w:pPr>
+        <w:rPr>
+          <w:rFonts w:ascii="Franklin Gothic Medium" w:hAnsi="Franklin Gothic Medium"/>
+        </w:rPr>
+      </w:pPr>
+    </w:p>
+    <w:p>
+      <w:pPr>
+        <w:rPr>
+          <w:rFonts w:ascii="Franklin Gothic Medium" w:hAnsi="Franklin Gothic Medium"/>
+        </w:rPr>
+      </w:pPr>
+    </w:p>
+    <w:p>
+      <w:pPr>
+        <w:rPr>
+          <w:rFonts w:ascii="Franklin Gothic Medium" w:hAnsi="Franklin Gothic Medium"/>
+        </w:rPr>
+      </w:pPr>
+    </w:p>
+    <w:p>
+      <w:pPr>
+        <w:rPr>
+          <w:rFonts w:ascii="Franklin Gothic Medium" w:hAnsi="Franklin Gothic Medium"/>
+        </w:rPr>
+      </w:pPr>
+      <w:r>
+        <w:rPr>
+          <w:rFonts w:ascii="Franklin Gothic Medium" w:hAnsi="Franklin Gothic Medium"/>
+        </w:rPr>
+        <w:lastRenderedPageBreak/>
         <w:t>Pregunta 108</w:t>
       </w:r>
     </w:p>
@@ -1499,25 +1426,11 @@
         <w:rPr>
           <w:rFonts w:ascii="Franklin Gothic Medium" w:hAnsi="Franklin Gothic Medium"/>
         </w:rPr>
-        <w:t xml:space="preserve">Deriva </w:t>
-      </w:r>
-    </w:p>
-    <w:p>
-      <w:pPr>
-        <w:rPr>
-          <w:rFonts w:ascii="Franklin Gothic Medium" w:hAnsi="Franklin Gothic Medium"/>
-        </w:rPr>
-      </w:pPr>
-      <w:r>
-        <w:rPr>
-          <w:rFonts w:ascii="Franklin Gothic Medium" w:hAnsi="Franklin Gothic Medium"/>
-          <w:noProof/>
-        </w:rPr>
         <w:drawing>
-          <wp:inline distT="0" distB="0" distL="0" distR="0" wp14:anchorId="75005B3B" wp14:editId="37EE1E08">
-            <wp:extent cx="2992581" cy="769521"/>
-            <wp:effectExtent l="0" t="0" r="0" b="0"/>
-            <wp:docPr id="1678826225" name="Imagen 1"/>
+          <wp:inline distT="0" distB="0" distL="0" distR="0" wp14:anchorId="0AC20615" wp14:editId="5070095A">
+            <wp:extent cx="2829320" cy="1247949"/>
+            <wp:effectExtent l="0" t="0" r="9525" b="9525"/>
+            <wp:docPr id="26" name="Imagen 26"/>
             <wp:cNvGraphicFramePr>
               <a:graphicFrameLocks xmlns:a="http://schemas.openxmlformats.org/drawingml/2006/main" noChangeAspect="1"/>
             </wp:cNvGraphicFramePr>
@@ -1525,7 +1438,7 @@
               <a:graphicData uri="http://schemas.openxmlformats.org/drawingml/2006/picture">
                 <pic:pic xmlns:pic="http://schemas.openxmlformats.org/drawingml/2006/picture">
                   <pic:nvPicPr>
-                    <pic:cNvPr id="1678826225" name=""/>
+                    <pic:cNvPr id="1" name=""/>
                     <pic:cNvPicPr/>
                   </pic:nvPicPr>
                   <pic:blipFill>
@@ -1537,7 +1450,7 @@
                   <pic:spPr>
                     <a:xfrm>
                       <a:off x="0" y="0"/>
-                      <a:ext cx="2999275" cy="771242"/>
+                      <a:ext cx="2829320" cy="1247949"/>
                     </a:xfrm>
                     <a:prstGeom prst="rect">
                       <a:avLst/>
@@ -1560,7 +1473,6 @@
         <w:rPr>
           <w:rFonts w:ascii="Franklin Gothic Medium" w:hAnsi="Franklin Gothic Medium"/>
         </w:rPr>
-        <w:lastRenderedPageBreak/>
         <w:t>Pregunta 133</w:t>
       </w:r>
     </w:p>
@@ -1574,25 +1486,11 @@
         <w:rPr>
           <w:rFonts w:ascii="Franklin Gothic Medium" w:hAnsi="Franklin Gothic Medium"/>
         </w:rPr>
-        <w:t>Deriva</w:t>
-      </w:r>
-    </w:p>
-    <w:p>
-      <w:pPr>
-        <w:rPr>
-          <w:rFonts w:ascii="Franklin Gothic Medium" w:hAnsi="Franklin Gothic Medium"/>
-        </w:rPr>
-      </w:pPr>
-      <w:r>
-        <w:rPr>
-          <w:rFonts w:ascii="Franklin Gothic Medium" w:hAnsi="Franklin Gothic Medium"/>
-          <w:noProof/>
-        </w:rPr>
         <w:drawing>
-          <wp:inline distT="0" distB="0" distL="0" distR="0" wp14:anchorId="26FBFC96" wp14:editId="2C15DE62">
-            <wp:extent cx="3353091" cy="784928"/>
+          <wp:inline distT="0" distB="0" distL="0" distR="0" wp14:anchorId="09C06E6B" wp14:editId="3658ACA7">
+            <wp:extent cx="3353268" cy="1238423"/>
             <wp:effectExtent l="0" t="0" r="0" b="0"/>
-            <wp:docPr id="50456824" name="Imagen 1"/>
+            <wp:docPr id="27" name="Imagen 27"/>
             <wp:cNvGraphicFramePr>
               <a:graphicFrameLocks xmlns:a="http://schemas.openxmlformats.org/drawingml/2006/main" noChangeAspect="1"/>
             </wp:cNvGraphicFramePr>
@@ -1600,7 +1498,7 @@
               <a:graphicData uri="http://schemas.openxmlformats.org/drawingml/2006/picture">
                 <pic:pic xmlns:pic="http://schemas.openxmlformats.org/drawingml/2006/picture">
                   <pic:nvPicPr>
-                    <pic:cNvPr id="50456824" name=""/>
+                    <pic:cNvPr id="1" name=""/>
                     <pic:cNvPicPr/>
                   </pic:nvPicPr>
                   <pic:blipFill>
@@ -1612,7 +1510,7 @@
                   <pic:spPr>
                     <a:xfrm>
                       <a:off x="0" y="0"/>
-                      <a:ext cx="3353091" cy="784928"/>
+                      <a:ext cx="3353268" cy="1238423"/>
                     </a:xfrm>
                     <a:prstGeom prst="rect">
                       <a:avLst/>
@@ -1631,20 +1529,6 @@
           <w:rFonts w:ascii="Franklin Gothic Medium" w:hAnsi="Franklin Gothic Medium"/>
         </w:rPr>
       </w:pPr>
-    </w:p>
-    <w:p>
-      <w:pPr>
-        <w:rPr>
-          <w:rFonts w:ascii="Franklin Gothic Medium" w:hAnsi="Franklin Gothic Medium"/>
-        </w:rPr>
-      </w:pPr>
-    </w:p>
-    <w:p>
-      <w:pPr>
-        <w:rPr>
-          <w:rFonts w:ascii="Franklin Gothic Medium" w:hAnsi="Franklin Gothic Medium"/>
-        </w:rPr>
-      </w:pPr>
       <w:r>
         <w:rPr>
           <w:rFonts w:ascii="Franklin Gothic Medium" w:hAnsi="Franklin Gothic Medium"/>
@@ -1662,25 +1546,11 @@
         <w:rPr>
           <w:rFonts w:ascii="Franklin Gothic Medium" w:hAnsi="Franklin Gothic Medium"/>
         </w:rPr>
-        <w:t>Deriva</w:t>
-      </w:r>
-    </w:p>
-    <w:p>
-      <w:pPr>
-        <w:rPr>
-          <w:rFonts w:ascii="Franklin Gothic Medium" w:hAnsi="Franklin Gothic Medium"/>
-        </w:rPr>
-      </w:pPr>
-      <w:r>
-        <w:rPr>
-          <w:rFonts w:ascii="Franklin Gothic Medium" w:hAnsi="Franklin Gothic Medium"/>
-          <w:noProof/>
-        </w:rPr>
         <w:drawing>
-          <wp:inline distT="0" distB="0" distL="0" distR="0" wp14:anchorId="4FF75C8A" wp14:editId="5FA5F146">
-            <wp:extent cx="4701947" cy="815411"/>
-            <wp:effectExtent l="0" t="0" r="3810" b="3810"/>
-            <wp:docPr id="320270092" name="Imagen 1"/>
+          <wp:inline distT="0" distB="0" distL="0" distR="0" wp14:anchorId="15735D8D" wp14:editId="05D89ADB">
+            <wp:extent cx="4677428" cy="1467055"/>
+            <wp:effectExtent l="0" t="0" r="0" b="0"/>
+            <wp:docPr id="28" name="Imagen 28"/>
             <wp:cNvGraphicFramePr>
               <a:graphicFrameLocks xmlns:a="http://schemas.openxmlformats.org/drawingml/2006/main" noChangeAspect="1"/>
             </wp:cNvGraphicFramePr>
@@ -1688,7 +1558,7 @@
               <a:graphicData uri="http://schemas.openxmlformats.org/drawingml/2006/picture">
                 <pic:pic xmlns:pic="http://schemas.openxmlformats.org/drawingml/2006/picture">
                   <pic:nvPicPr>
-                    <pic:cNvPr id="320270092" name=""/>
+                    <pic:cNvPr id="1" name=""/>
                     <pic:cNvPicPr/>
                   </pic:nvPicPr>
                   <pic:blipFill>
@@ -1700,7 +1570,7 @@
                   <pic:spPr>
                     <a:xfrm>
                       <a:off x="0" y="0"/>
-                      <a:ext cx="4701947" cy="815411"/>
+                      <a:ext cx="4677428" cy="1467055"/>
                     </a:xfrm>
                     <a:prstGeom prst="rect">
                       <a:avLst/>
@@ -1719,49 +1589,30 @@
           <w:rFonts w:ascii="Franklin Gothic Medium" w:hAnsi="Franklin Gothic Medium"/>
         </w:rPr>
       </w:pPr>
-    </w:p>
-    <w:p>
-      <w:pPr>
-        <w:rPr>
-          <w:rFonts w:ascii="Franklin Gothic Medium" w:hAnsi="Franklin Gothic Medium"/>
-        </w:rPr>
-      </w:pPr>
       <w:r>
         <w:rPr>
           <w:rFonts w:ascii="Franklin Gothic Medium" w:hAnsi="Franklin Gothic Medium"/>
         </w:rPr>
         <w:t>Pregunta 132</w:t>
       </w:r>
-    </w:p>
-    <w:p>
-      <w:pPr>
-        <w:rPr>
-          <w:rFonts w:ascii="Franklin Gothic Medium" w:hAnsi="Franklin Gothic Medium"/>
-        </w:rPr>
-      </w:pPr>
-      <w:r>
-        <w:rPr>
-          <w:rFonts w:ascii="Franklin Gothic Medium" w:hAnsi="Franklin Gothic Medium"/>
-        </w:rPr>
-        <w:t>Deriva</w:t>
-      </w:r>
-    </w:p>
-    <w:p>
-      <w:pPr>
-        <w:rPr>
-          <w:rFonts w:ascii="Franklin Gothic Medium" w:hAnsi="Franklin Gothic Medium"/>
-        </w:rPr>
-      </w:pPr>
-      <w:r>
-        <w:rPr>
-          <w:rFonts w:ascii="Franklin Gothic Medium" w:hAnsi="Franklin Gothic Medium"/>
-          <w:noProof/>
+      <w:bookmarkStart w:id="0" w:name="_GoBack"/>
+      <w:bookmarkEnd w:id="0"/>
+    </w:p>
+    <w:p>
+      <w:pPr>
+        <w:rPr>
+          <w:rFonts w:ascii="Franklin Gothic Medium" w:hAnsi="Franklin Gothic Medium"/>
+        </w:rPr>
+      </w:pPr>
+      <w:r>
+        <w:rPr>
+          <w:rFonts w:ascii="Franklin Gothic Medium" w:hAnsi="Franklin Gothic Medium"/>
         </w:rPr>
         <w:drawing>
-          <wp:inline distT="0" distB="0" distL="0" distR="0" wp14:anchorId="7689737E" wp14:editId="1220AF93">
-            <wp:extent cx="2751058" cy="617273"/>
-            <wp:effectExtent l="0" t="0" r="0" b="0"/>
-            <wp:docPr id="1484727175" name="Imagen 1"/>
+          <wp:inline distT="0" distB="0" distL="0" distR="0" wp14:anchorId="12A69F46" wp14:editId="1D38F33C">
+            <wp:extent cx="2772162" cy="1076475"/>
+            <wp:effectExtent l="0" t="0" r="9525" b="9525"/>
+            <wp:docPr id="29" name="Imagen 29"/>
             <wp:cNvGraphicFramePr>
               <a:graphicFrameLocks xmlns:a="http://schemas.openxmlformats.org/drawingml/2006/main" noChangeAspect="1"/>
             </wp:cNvGraphicFramePr>
@@ -1769,7 +1620,7 @@
               <a:graphicData uri="http://schemas.openxmlformats.org/drawingml/2006/picture">
                 <pic:pic xmlns:pic="http://schemas.openxmlformats.org/drawingml/2006/picture">
                   <pic:nvPicPr>
-                    <pic:cNvPr id="1484727175" name=""/>
+                    <pic:cNvPr id="1" name=""/>
                     <pic:cNvPicPr/>
                   </pic:nvPicPr>
                   <pic:blipFill>
@@ -1781,7 +1632,7 @@
                   <pic:spPr>
                     <a:xfrm>
                       <a:off x="0" y="0"/>
-                      <a:ext cx="2751058" cy="617273"/>
+                      <a:ext cx="2772162" cy="1076475"/>
                     </a:xfrm>
                     <a:prstGeom prst="rect">
                       <a:avLst/>
@@ -1800,10 +1651,46 @@
           <w:rFonts w:ascii="Franklin Gothic Medium" w:hAnsi="Franklin Gothic Medium"/>
         </w:rPr>
       </w:pPr>
-      <w:r>
-        <w:rPr>
-          <w:rFonts w:ascii="Franklin Gothic Medium" w:hAnsi="Franklin Gothic Medium"/>
-        </w:rPr>
+    </w:p>
+    <w:p>
+      <w:pPr>
+        <w:rPr>
+          <w:rFonts w:ascii="Franklin Gothic Medium" w:hAnsi="Franklin Gothic Medium"/>
+        </w:rPr>
+      </w:pPr>
+    </w:p>
+    <w:p>
+      <w:pPr>
+        <w:rPr>
+          <w:rFonts w:ascii="Franklin Gothic Medium" w:hAnsi="Franklin Gothic Medium"/>
+        </w:rPr>
+      </w:pPr>
+    </w:p>
+    <w:p>
+      <w:pPr>
+        <w:rPr>
+          <w:rFonts w:ascii="Franklin Gothic Medium" w:hAnsi="Franklin Gothic Medium"/>
+        </w:rPr>
+      </w:pPr>
+    </w:p>
+    <w:p>
+      <w:pPr>
+        <w:rPr>
+          <w:rFonts w:ascii="Franklin Gothic Medium" w:hAnsi="Franklin Gothic Medium"/>
+        </w:rPr>
+      </w:pPr>
+    </w:p>
+    <w:p>
+      <w:pPr>
+        <w:rPr>
+          <w:rFonts w:ascii="Franklin Gothic Medium" w:hAnsi="Franklin Gothic Medium"/>
+        </w:rPr>
+      </w:pPr>
+      <w:r>
+        <w:rPr>
+          <w:rFonts w:ascii="Franklin Gothic Medium" w:hAnsi="Franklin Gothic Medium"/>
+        </w:rPr>
+        <w:lastRenderedPageBreak/>
         <w:t>Pregunta 125</w:t>
       </w:r>
     </w:p>
@@ -1817,25 +1704,11 @@
         <w:rPr>
           <w:rFonts w:ascii="Franklin Gothic Medium" w:hAnsi="Franklin Gothic Medium"/>
         </w:rPr>
-        <w:t>Deriva</w:t>
-      </w:r>
-    </w:p>
-    <w:p>
-      <w:pPr>
-        <w:rPr>
-          <w:rFonts w:ascii="Franklin Gothic Medium" w:hAnsi="Franklin Gothic Medium"/>
-        </w:rPr>
-      </w:pPr>
-      <w:r>
-        <w:rPr>
-          <w:rFonts w:ascii="Franklin Gothic Medium" w:hAnsi="Franklin Gothic Medium"/>
-          <w:noProof/>
-        </w:rPr>
         <w:drawing>
-          <wp:inline distT="0" distB="0" distL="0" distR="0" wp14:anchorId="274EC565" wp14:editId="13F78C56">
-            <wp:extent cx="3505504" cy="769687"/>
+          <wp:inline distT="0" distB="0" distL="0" distR="0" wp14:anchorId="78D6B8E3" wp14:editId="607FD120">
+            <wp:extent cx="3429479" cy="1314633"/>
             <wp:effectExtent l="0" t="0" r="0" b="0"/>
-            <wp:docPr id="556384031" name="Imagen 1"/>
+            <wp:docPr id="30" name="Imagen 30"/>
             <wp:cNvGraphicFramePr>
               <a:graphicFrameLocks xmlns:a="http://schemas.openxmlformats.org/drawingml/2006/main" noChangeAspect="1"/>
             </wp:cNvGraphicFramePr>
@@ -1843,7 +1716,7 @@
               <a:graphicData uri="http://schemas.openxmlformats.org/drawingml/2006/picture">
                 <pic:pic xmlns:pic="http://schemas.openxmlformats.org/drawingml/2006/picture">
                   <pic:nvPicPr>
-                    <pic:cNvPr id="556384031" name=""/>
+                    <pic:cNvPr id="1" name=""/>
                     <pic:cNvPicPr/>
                   </pic:nvPicPr>
                   <pic:blipFill>
@@ -1855,7 +1728,7 @@
                   <pic:spPr>
                     <a:xfrm>
                       <a:off x="0" y="0"/>
-                      <a:ext cx="3505504" cy="769687"/>
+                      <a:ext cx="3429479" cy="1314633"/>
                     </a:xfrm>
                     <a:prstGeom prst="rect">
                       <a:avLst/>
@@ -1885,31 +1758,19 @@
       <w:pPr>
         <w:rPr>
           <w:rFonts w:ascii="Franklin Gothic Medium" w:hAnsi="Franklin Gothic Medium"/>
-        </w:rPr>
-      </w:pPr>
-      <w:r>
-        <w:rPr>
-          <w:rFonts w:ascii="Franklin Gothic Medium" w:hAnsi="Franklin Gothic Medium"/>
-        </w:rPr>
-        <w:t>a)</w:t>
-      </w:r>
-    </w:p>
-    <w:p>
-      <w:pPr>
-        <w:rPr>
-          <w:rFonts w:ascii="Franklin Gothic Medium" w:hAnsi="Franklin Gothic Medium"/>
-        </w:rPr>
-      </w:pPr>
-      <w:r>
-        <w:rPr>
-          <w:rFonts w:ascii="Franklin Gothic Medium" w:hAnsi="Franklin Gothic Medium"/>
           <w:noProof/>
         </w:rPr>
+      </w:pPr>
+      <w:r>
+        <w:rPr>
+          <w:rFonts w:ascii="Franklin Gothic Medium" w:hAnsi="Franklin Gothic Medium"/>
+          <w:noProof/>
+        </w:rPr>
         <w:drawing>
-          <wp:inline distT="0" distB="0" distL="0" distR="0" wp14:anchorId="674480A6" wp14:editId="15EBC971">
-            <wp:extent cx="1165126" cy="385948"/>
+          <wp:inline distT="0" distB="0" distL="0" distR="0" wp14:anchorId="2CAEA233" wp14:editId="429151FF">
+            <wp:extent cx="1771897" cy="800212"/>
             <wp:effectExtent l="0" t="0" r="0" b="0"/>
-            <wp:docPr id="883371256" name="Imagen 1"/>
+            <wp:docPr id="31" name="Imagen 31"/>
             <wp:cNvGraphicFramePr>
               <a:graphicFrameLocks xmlns:a="http://schemas.openxmlformats.org/drawingml/2006/main" noChangeAspect="1"/>
             </wp:cNvGraphicFramePr>
@@ -1917,7 +1778,7 @@
               <a:graphicData uri="http://schemas.openxmlformats.org/drawingml/2006/picture">
                 <pic:pic xmlns:pic="http://schemas.openxmlformats.org/drawingml/2006/picture">
                   <pic:nvPicPr>
-                    <pic:cNvPr id="883371256" name=""/>
+                    <pic:cNvPr id="1" name=""/>
                     <pic:cNvPicPr/>
                   </pic:nvPicPr>
                   <pic:blipFill>
@@ -1929,7 +1790,7 @@
                   <pic:spPr>
                     <a:xfrm>
                       <a:off x="0" y="0"/>
-                      <a:ext cx="1171628" cy="388102"/>
+                      <a:ext cx="1771897" cy="800212"/>
                     </a:xfrm>
                     <a:prstGeom prst="rect">
                       <a:avLst/>
@@ -1950,27 +1811,13 @@
       </w:pPr>
       <w:r>
         <w:rPr>
-          <w:rFonts w:ascii="Franklin Gothic Medium" w:hAnsi="Franklin Gothic Medium"/>
-        </w:rPr>
-        <w:lastRenderedPageBreak/>
-        <w:t>b)</w:t>
-      </w:r>
-      <w:r>
-        <w:rPr>
           <w:noProof/>
         </w:rPr>
-        <w:t xml:space="preserve"> </w:t>
-      </w:r>
-      <w:r>
-        <w:rPr>
-          <w:rFonts w:ascii="Franklin Gothic Medium" w:hAnsi="Franklin Gothic Medium"/>
-          <w:noProof/>
-        </w:rPr>
         <w:drawing>
-          <wp:inline distT="0" distB="0" distL="0" distR="0" wp14:anchorId="269146BC" wp14:editId="07301CC4">
-            <wp:extent cx="901338" cy="409699"/>
-            <wp:effectExtent l="0" t="0" r="0" b="9525"/>
-            <wp:docPr id="1710334749" name="Imagen 1"/>
+          <wp:inline distT="0" distB="0" distL="0" distR="0" wp14:anchorId="1CC35989" wp14:editId="0D4E92F2">
+            <wp:extent cx="1743318" cy="876422"/>
+            <wp:effectExtent l="0" t="0" r="9525" b="0"/>
+            <wp:docPr id="32" name="Imagen 32"/>
             <wp:cNvGraphicFramePr>
               <a:graphicFrameLocks xmlns:a="http://schemas.openxmlformats.org/drawingml/2006/main" noChangeAspect="1"/>
             </wp:cNvGraphicFramePr>
@@ -1978,7 +1825,7 @@
               <a:graphicData uri="http://schemas.openxmlformats.org/drawingml/2006/picture">
                 <pic:pic xmlns:pic="http://schemas.openxmlformats.org/drawingml/2006/picture">
                   <pic:nvPicPr>
-                    <pic:cNvPr id="1710334749" name=""/>
+                    <pic:cNvPr id="1" name=""/>
                     <pic:cNvPicPr/>
                   </pic:nvPicPr>
                   <pic:blipFill>
@@ -1990,7 +1837,7 @@
                   <pic:spPr>
                     <a:xfrm>
                       <a:off x="0" y="0"/>
-                      <a:ext cx="926016" cy="420916"/>
+                      <a:ext cx="1743318" cy="876422"/>
                     </a:xfrm>
                     <a:prstGeom prst="rect">
                       <a:avLst/>
@@ -2013,23 +1860,11 @@
         <w:rPr>
           <w:noProof/>
         </w:rPr>
-        <w:t>c)</w:t>
-      </w:r>
-      <w:r>
-        <w:rPr>
-          <w:noProof/>
-        </w:rPr>
-        <w:t xml:space="preserve"> </w:t>
-      </w:r>
-      <w:r>
-        <w:rPr>
-          <w:noProof/>
-        </w:rPr>
         <w:drawing>
-          <wp:inline distT="0" distB="0" distL="0" distR="0" wp14:anchorId="2665ABAA" wp14:editId="14264F60">
-            <wp:extent cx="1134093" cy="459873"/>
-            <wp:effectExtent l="0" t="0" r="9525" b="0"/>
-            <wp:docPr id="643858076" name="Imagen 1"/>
+          <wp:inline distT="0" distB="0" distL="0" distR="0" wp14:anchorId="6FE54EFD" wp14:editId="4B142E6E">
+            <wp:extent cx="1771897" cy="800212"/>
+            <wp:effectExtent l="0" t="0" r="0" b="0"/>
+            <wp:docPr id="33" name="Imagen 33"/>
             <wp:cNvGraphicFramePr>
               <a:graphicFrameLocks xmlns:a="http://schemas.openxmlformats.org/drawingml/2006/main" noChangeAspect="1"/>
             </wp:cNvGraphicFramePr>
@@ -2037,7 +1872,7 @@
               <a:graphicData uri="http://schemas.openxmlformats.org/drawingml/2006/picture">
                 <pic:pic xmlns:pic="http://schemas.openxmlformats.org/drawingml/2006/picture">
                   <pic:nvPicPr>
-                    <pic:cNvPr id="643858076" name=""/>
+                    <pic:cNvPr id="1" name=""/>
                     <pic:cNvPicPr/>
                   </pic:nvPicPr>
                   <pic:blipFill>
@@ -2049,7 +1884,7 @@
                   <pic:spPr>
                     <a:xfrm>
                       <a:off x="0" y="0"/>
-                      <a:ext cx="1141106" cy="462717"/>
+                      <a:ext cx="1771897" cy="800212"/>
                     </a:xfrm>
                     <a:prstGeom prst="rect">
                       <a:avLst/>
@@ -2070,25 +1905,13 @@
       </w:pPr>
       <w:r>
         <w:rPr>
-          <w:noProof/>
-        </w:rPr>
-        <w:t>d)</w:t>
-      </w:r>
-      <w:r>
-        <w:rPr>
-          <w:noProof/>
-        </w:rPr>
-        <w:t xml:space="preserve"> </w:t>
-      </w:r>
-      <w:r>
-        <w:rPr>
-          <w:noProof/>
+          <w:rFonts w:ascii="Franklin Gothic Medium" w:hAnsi="Franklin Gothic Medium"/>
         </w:rPr>
         <w:drawing>
-          <wp:inline distT="0" distB="0" distL="0" distR="0" wp14:anchorId="5C43FED2" wp14:editId="3793B67A">
-            <wp:extent cx="2179509" cy="960203"/>
+          <wp:inline distT="0" distB="0" distL="0" distR="0" wp14:anchorId="7C6C62FD" wp14:editId="651E8D40">
+            <wp:extent cx="1762371" cy="857370"/>
             <wp:effectExtent l="0" t="0" r="0" b="0"/>
-            <wp:docPr id="1049296718" name="Imagen 1"/>
+            <wp:docPr id="34" name="Imagen 34"/>
             <wp:cNvGraphicFramePr>
               <a:graphicFrameLocks xmlns:a="http://schemas.openxmlformats.org/drawingml/2006/main" noChangeAspect="1"/>
             </wp:cNvGraphicFramePr>
@@ -2096,7 +1919,7 @@
               <a:graphicData uri="http://schemas.openxmlformats.org/drawingml/2006/picture">
                 <pic:pic xmlns:pic="http://schemas.openxmlformats.org/drawingml/2006/picture">
                   <pic:nvPicPr>
-                    <pic:cNvPr id="1049296718" name=""/>
+                    <pic:cNvPr id="1" name=""/>
                     <pic:cNvPicPr/>
                   </pic:nvPicPr>
                   <pic:blipFill>
@@ -2108,7 +1931,7 @@
                   <pic:spPr>
                     <a:xfrm>
                       <a:off x="0" y="0"/>
-                      <a:ext cx="2179509" cy="960203"/>
+                      <a:ext cx="1762371" cy="857370"/>
                     </a:xfrm>
                     <a:prstGeom prst="rect">
                       <a:avLst/>

</xml_diff>

<commit_message>
Correccion de 2 imagenes
</commit_message>
<xml_diff>
--- a/Base-de-Datos/Calculo-Diferencial/Preguntas calculo.docx
+++ b/Base-de-Datos/Calculo-Diferencial/Preguntas calculo.docx
@@ -27,9 +27,9 @@
           <w:noProof/>
         </w:rPr>
         <w:drawing>
-          <wp:inline distT="0" distB="0" distL="0" distR="0" wp14:anchorId="18760A16" wp14:editId="4174DE7A">
-            <wp:extent cx="4043190" cy="1427477"/>
-            <wp:effectExtent l="0" t="0" r="0" b="1905"/>
+          <wp:inline distT="0" distB="0" distL="0" distR="0" wp14:anchorId="18760A16" wp14:editId="54AD6A7A">
+            <wp:extent cx="3552825" cy="1254350"/>
+            <wp:effectExtent l="0" t="0" r="0" b="3175"/>
             <wp:docPr id="1" name="Imagen 1"/>
             <wp:cNvGraphicFramePr>
               <a:graphicFrameLocks xmlns:a="http://schemas.openxmlformats.org/drawingml/2006/main" noChangeAspect="1"/>
@@ -50,7 +50,7 @@
                   <pic:spPr>
                     <a:xfrm>
                       <a:off x="0" y="0"/>
-                      <a:ext cx="4053811" cy="1431227"/>
+                      <a:ext cx="3584936" cy="1265687"/>
                     </a:xfrm>
                     <a:prstGeom prst="rect">
                       <a:avLst/>
@@ -273,6 +273,13 @@
           <w:rFonts w:ascii="Franklin Gothic Medium" w:hAnsi="Franklin Gothic Medium"/>
         </w:rPr>
       </w:pPr>
+    </w:p>
+    <w:p>
+      <w:pPr>
+        <w:rPr>
+          <w:rFonts w:ascii="Franklin Gothic Medium" w:hAnsi="Franklin Gothic Medium"/>
+        </w:rPr>
+      </w:pPr>
       <w:r>
         <w:rPr>
           <w:rFonts w:ascii="Franklin Gothic Medium" w:hAnsi="Franklin Gothic Medium"/>
@@ -998,29 +1005,11 @@
         <w:rPr>
           <w:rFonts w:ascii="Franklin Gothic Medium" w:hAnsi="Franklin Gothic Medium"/>
         </w:rPr>
-        <w:t>Resolver el siguiente limite</w:t>
-      </w:r>
-    </w:p>
-    <w:p>
-      <w:pPr>
-        <w:rPr>
-          <w:rFonts w:ascii="Franklin Gothic Medium" w:hAnsi="Franklin Gothic Medium"/>
-        </w:rPr>
-      </w:pPr>
-      <w:r>
-        <w:rPr>
-          <w:rFonts w:ascii="Arial" w:hAnsi="Arial" w:cs="Arial"/>
-          <w:b/>
-          <w:bCs/>
-          <w:noProof/>
-          <w:sz w:val="28"/>
-          <w:szCs w:val="28"/>
-        </w:rPr>
         <w:drawing>
-          <wp:inline distT="0" distB="0" distL="0" distR="0" wp14:anchorId="1EA74EB5" wp14:editId="13833FF0">
-            <wp:extent cx="1905266" cy="876422"/>
+          <wp:inline distT="0" distB="0" distL="0" distR="0" wp14:anchorId="77A6C345" wp14:editId="539E2580">
+            <wp:extent cx="2210108" cy="1219370"/>
             <wp:effectExtent l="0" t="0" r="0" b="0"/>
-            <wp:docPr id="9" name="Imagen 9"/>
+            <wp:docPr id="37" name="Imagen 37"/>
             <wp:cNvGraphicFramePr>
               <a:graphicFrameLocks xmlns:a="http://schemas.openxmlformats.org/drawingml/2006/main" noChangeAspect="1"/>
             </wp:cNvGraphicFramePr>
@@ -1040,7 +1029,7 @@
                   <pic:spPr>
                     <a:xfrm>
                       <a:off x="0" y="0"/>
-                      <a:ext cx="1905266" cy="876422"/>
+                      <a:ext cx="2210108" cy="1219370"/>
                     </a:xfrm>
                     <a:prstGeom prst="rect">
                       <a:avLst/>
@@ -1052,6 +1041,8 @@
           </wp:inline>
         </w:drawing>
       </w:r>
+      <w:bookmarkStart w:id="0" w:name="_GoBack"/>
+      <w:bookmarkEnd w:id="0"/>
     </w:p>
     <w:p>
       <w:pPr>
@@ -1130,7 +1121,6 @@
         <w:rPr>
           <w:rFonts w:ascii="Franklin Gothic Medium" w:hAnsi="Franklin Gothic Medium"/>
         </w:rPr>
-        <w:lastRenderedPageBreak/>
         <w:t>Pregunta 8</w:t>
       </w:r>
       <w:r>
@@ -1412,7 +1402,6 @@
         <w:rPr>
           <w:rFonts w:ascii="Franklin Gothic Medium" w:hAnsi="Franklin Gothic Medium"/>
         </w:rPr>
-        <w:lastRenderedPageBreak/>
         <w:t>Pregunta 108</w:t>
       </w:r>
     </w:p>
@@ -1595,8 +1584,6 @@
         </w:rPr>
         <w:t>Pregunta 132</w:t>
       </w:r>
-      <w:bookmarkStart w:id="0" w:name="_GoBack"/>
-      <w:bookmarkEnd w:id="0"/>
     </w:p>
     <w:p>
       <w:pPr>
@@ -1690,7 +1677,6 @@
         <w:rPr>
           <w:rFonts w:ascii="Franklin Gothic Medium" w:hAnsi="Franklin Gothic Medium"/>
         </w:rPr>
-        <w:lastRenderedPageBreak/>
         <w:t>Pregunta 125</w:t>
       </w:r>
     </w:p>
@@ -1705,8 +1691,8 @@
           <w:rFonts w:ascii="Franklin Gothic Medium" w:hAnsi="Franklin Gothic Medium"/>
         </w:rPr>
         <w:drawing>
-          <wp:inline distT="0" distB="0" distL="0" distR="0" wp14:anchorId="78D6B8E3" wp14:editId="607FD120">
-            <wp:extent cx="3429479" cy="1314633"/>
+          <wp:inline distT="0" distB="0" distL="0" distR="0" wp14:anchorId="78D6B8E3" wp14:editId="1753EDB7">
+            <wp:extent cx="2990850" cy="1146492"/>
             <wp:effectExtent l="0" t="0" r="0" b="0"/>
             <wp:docPr id="30" name="Imagen 30"/>
             <wp:cNvGraphicFramePr>
@@ -1728,7 +1714,7 @@
                   <pic:spPr>
                     <a:xfrm>
                       <a:off x="0" y="0"/>
-                      <a:ext cx="3429479" cy="1314633"/>
+                      <a:ext cx="3030025" cy="1161509"/>
                     </a:xfrm>
                     <a:prstGeom prst="rect">
                       <a:avLst/>
@@ -1806,18 +1792,20 @@
     <w:p>
       <w:pPr>
         <w:rPr>
+          <w:rFonts w:ascii="Franklin Gothic Medium" w:hAnsi="Franklin Gothic Medium"/>
           <w:noProof/>
         </w:rPr>
       </w:pPr>
       <w:r>
         <w:rPr>
+          <w:rFonts w:ascii="Franklin Gothic Medium" w:hAnsi="Franklin Gothic Medium"/>
           <w:noProof/>
         </w:rPr>
         <w:drawing>
-          <wp:inline distT="0" distB="0" distL="0" distR="0" wp14:anchorId="1CC35989" wp14:editId="0D4E92F2">
-            <wp:extent cx="1743318" cy="876422"/>
-            <wp:effectExtent l="0" t="0" r="9525" b="0"/>
-            <wp:docPr id="32" name="Imagen 32"/>
+          <wp:inline distT="0" distB="0" distL="0" distR="0" wp14:anchorId="68AD3BEA" wp14:editId="58E071F9">
+            <wp:extent cx="1771897" cy="762106"/>
+            <wp:effectExtent l="0" t="0" r="0" b="0"/>
+            <wp:docPr id="36" name="Imagen 36"/>
             <wp:cNvGraphicFramePr>
               <a:graphicFrameLocks xmlns:a="http://schemas.openxmlformats.org/drawingml/2006/main" noChangeAspect="1"/>
             </wp:cNvGraphicFramePr>
@@ -1837,7 +1825,7 @@
                   <pic:spPr>
                     <a:xfrm>
                       <a:off x="0" y="0"/>
-                      <a:ext cx="1743318" cy="876422"/>
+                      <a:ext cx="1771897" cy="762106"/>
                     </a:xfrm>
                     <a:prstGeom prst="rect">
                       <a:avLst/>

</xml_diff>

<commit_message>
Modifique la base de datos y el documento con las imagenes
</commit_message>
<xml_diff>
--- a/Base-de-Datos/Calculo-Diferencial/Preguntas calculo.docx
+++ b/Base-de-Datos/Calculo-Diferencial/Preguntas calculo.docx
@@ -944,6 +944,7 @@
       <w:r>
         <w:rPr>
           <w:rFonts w:ascii="Franklin Gothic Medium" w:hAnsi="Franklin Gothic Medium"/>
+          <w:noProof/>
         </w:rPr>
         <w:drawing>
           <wp:inline distT="0" distB="0" distL="0" distR="0" wp14:anchorId="2AA4E724" wp14:editId="13442247">
@@ -1004,6 +1005,7 @@
       <w:r>
         <w:rPr>
           <w:rFonts w:ascii="Franklin Gothic Medium" w:hAnsi="Franklin Gothic Medium"/>
+          <w:noProof/>
         </w:rPr>
         <w:drawing>
           <wp:inline distT="0" distB="0" distL="0" distR="0" wp14:anchorId="77A6C345" wp14:editId="539E2580">
@@ -1041,8 +1043,6 @@
           </wp:inline>
         </w:drawing>
       </w:r>
-      <w:bookmarkStart w:id="0" w:name="_GoBack"/>
-      <w:bookmarkEnd w:id="0"/>
     </w:p>
     <w:p>
       <w:pPr>
@@ -1066,6 +1066,7 @@
       <w:r>
         <w:rPr>
           <w:rFonts w:ascii="Franklin Gothic Medium" w:hAnsi="Franklin Gothic Medium"/>
+          <w:noProof/>
         </w:rPr>
         <w:drawing>
           <wp:inline distT="0" distB="0" distL="0" distR="0" wp14:anchorId="22F6DDD3" wp14:editId="73A8B32D">
@@ -1139,6 +1140,7 @@
       <w:r>
         <w:rPr>
           <w:rFonts w:ascii="Franklin Gothic Medium" w:hAnsi="Franklin Gothic Medium"/>
+          <w:noProof/>
         </w:rPr>
         <w:drawing>
           <wp:inline distT="0" distB="0" distL="0" distR="0" wp14:anchorId="49321600" wp14:editId="2182D6B8">
@@ -1199,6 +1201,7 @@
       <w:r>
         <w:rPr>
           <w:rFonts w:ascii="Franklin Gothic Medium" w:hAnsi="Franklin Gothic Medium"/>
+          <w:noProof/>
         </w:rPr>
         <w:drawing>
           <wp:inline distT="0" distB="0" distL="0" distR="0" wp14:anchorId="579C325E" wp14:editId="1E451AF7">
@@ -1259,6 +1262,7 @@
       <w:r>
         <w:rPr>
           <w:rFonts w:ascii="Franklin Gothic Medium" w:hAnsi="Franklin Gothic Medium"/>
+          <w:noProof/>
         </w:rPr>
         <w:drawing>
           <wp:inline distT="0" distB="0" distL="0" distR="0" wp14:anchorId="6B2B572A" wp14:editId="78BBE46F">
@@ -1319,6 +1323,7 @@
       <w:r>
         <w:rPr>
           <w:rFonts w:ascii="Franklin Gothic Medium" w:hAnsi="Franklin Gothic Medium"/>
+          <w:noProof/>
         </w:rPr>
         <w:drawing>
           <wp:inline distT="0" distB="0" distL="0" distR="0" wp14:anchorId="1801E1CF" wp14:editId="1B408E68">
@@ -1414,6 +1419,7 @@
       <w:r>
         <w:rPr>
           <w:rFonts w:ascii="Franklin Gothic Medium" w:hAnsi="Franklin Gothic Medium"/>
+          <w:noProof/>
         </w:rPr>
         <w:drawing>
           <wp:inline distT="0" distB="0" distL="0" distR="0" wp14:anchorId="0AC20615" wp14:editId="5070095A">
@@ -1474,6 +1480,7 @@
       <w:r>
         <w:rPr>
           <w:rFonts w:ascii="Franklin Gothic Medium" w:hAnsi="Franklin Gothic Medium"/>
+          <w:noProof/>
         </w:rPr>
         <w:drawing>
           <wp:inline distT="0" distB="0" distL="0" distR="0" wp14:anchorId="09C06E6B" wp14:editId="3658ACA7">
@@ -1534,6 +1541,7 @@
       <w:r>
         <w:rPr>
           <w:rFonts w:ascii="Franklin Gothic Medium" w:hAnsi="Franklin Gothic Medium"/>
+          <w:noProof/>
         </w:rPr>
         <w:drawing>
           <wp:inline distT="0" distB="0" distL="0" distR="0" wp14:anchorId="15735D8D" wp14:editId="05D89ADB">
@@ -1594,6 +1602,7 @@
       <w:r>
         <w:rPr>
           <w:rFonts w:ascii="Franklin Gothic Medium" w:hAnsi="Franklin Gothic Medium"/>
+          <w:noProof/>
         </w:rPr>
         <w:drawing>
           <wp:inline distT="0" distB="0" distL="0" distR="0" wp14:anchorId="12A69F46" wp14:editId="1D38F33C">
@@ -1689,6 +1698,7 @@
       <w:r>
         <w:rPr>
           <w:rFonts w:ascii="Franklin Gothic Medium" w:hAnsi="Franklin Gothic Medium"/>
+          <w:noProof/>
         </w:rPr>
         <w:drawing>
           <wp:inline distT="0" distB="0" distL="0" distR="0" wp14:anchorId="78D6B8E3" wp14:editId="1753EDB7">
@@ -1894,6 +1904,7 @@
       <w:r>
         <w:rPr>
           <w:rFonts w:ascii="Franklin Gothic Medium" w:hAnsi="Franklin Gothic Medium"/>
+          <w:noProof/>
         </w:rPr>
         <w:drawing>
           <wp:inline distT="0" distB="0" distL="0" distR="0" wp14:anchorId="7C6C62FD" wp14:editId="651E8D40">
@@ -1931,6 +1942,101 @@
           </wp:inline>
         </w:drawing>
       </w:r>
+    </w:p>
+    <w:p>
+      <w:pPr>
+        <w:rPr>
+          <w:rFonts w:ascii="Franklin Gothic Medium" w:hAnsi="Franklin Gothic Medium"/>
+        </w:rPr>
+      </w:pPr>
+      <w:r>
+        <w:rPr>
+          <w:rFonts w:ascii="Franklin Gothic Medium" w:hAnsi="Franklin Gothic Medium"/>
+        </w:rPr>
+        <w:t>Pregunta 120</w:t>
+      </w:r>
+    </w:p>
+    <w:p>
+      <w:pPr>
+        <w:rPr>
+          <w:rFonts w:ascii="Franklin Gothic Medium" w:hAnsi="Franklin Gothic Medium"/>
+        </w:rPr>
+      </w:pPr>
+      <w:r>
+        <w:rPr>
+          <w:rFonts w:ascii="Franklin Gothic Medium" w:hAnsi="Franklin Gothic Medium"/>
+        </w:rPr>
+        <w:drawing>
+          <wp:inline distT="0" distB="0" distL="0" distR="0" wp14:anchorId="67BA1672" wp14:editId="5EC4A6B3">
+            <wp:extent cx="5612130" cy="1090295"/>
+            <wp:effectExtent l="0" t="0" r="7620" b="0"/>
+            <wp:docPr id="9" name="Imagen 9"/>
+            <wp:cNvGraphicFramePr>
+              <a:graphicFrameLocks xmlns:a="http://schemas.openxmlformats.org/drawingml/2006/main" noChangeAspect="1"/>
+            </wp:cNvGraphicFramePr>
+            <a:graphic xmlns:a="http://schemas.openxmlformats.org/drawingml/2006/main">
+              <a:graphicData uri="http://schemas.openxmlformats.org/drawingml/2006/picture">
+                <pic:pic xmlns:pic="http://schemas.openxmlformats.org/drawingml/2006/picture">
+                  <pic:nvPicPr>
+                    <pic:cNvPr id="1" name=""/>
+                    <pic:cNvPicPr/>
+                  </pic:nvPicPr>
+                  <pic:blipFill>
+                    <a:blip r:embed="rId34"/>
+                    <a:stretch>
+                      <a:fillRect/>
+                    </a:stretch>
+                  </pic:blipFill>
+                  <pic:spPr>
+                    <a:xfrm>
+                      <a:off x="0" y="0"/>
+                      <a:ext cx="5612130" cy="1090295"/>
+                    </a:xfrm>
+                    <a:prstGeom prst="rect">
+                      <a:avLst/>
+                    </a:prstGeom>
+                  </pic:spPr>
+                </pic:pic>
+              </a:graphicData>
+            </a:graphic>
+          </wp:inline>
+        </w:drawing>
+      </w:r>
+    </w:p>
+    <w:p>
+      <w:pPr>
+        <w:rPr>
+          <w:rFonts w:ascii="Franklin Gothic Medium" w:hAnsi="Franklin Gothic Medium"/>
+        </w:rPr>
+      </w:pPr>
+      <w:r>
+        <w:rPr>
+          <w:rFonts w:ascii="Franklin Gothic Medium" w:hAnsi="Franklin Gothic Medium"/>
+        </w:rPr>
+        <w:t>Respuestas 118</w:t>
+      </w:r>
+    </w:p>
+    <w:p>
+      <w:pPr>
+        <w:rPr>
+          <w:rFonts w:ascii="Franklin Gothic Medium" w:hAnsi="Franklin Gothic Medium"/>
+        </w:rPr>
+      </w:pPr>
+      <w:r>
+        <w:rPr>
+          <w:rFonts w:ascii="Franklin Gothic Medium" w:hAnsi="Franklin Gothic Medium"/>
+        </w:rPr>
+        <w:t>a)</w:t>
+      </w:r>
+      <w:bookmarkStart w:id="0" w:name="_GoBack"/>
+      <w:bookmarkEnd w:id="0"/>
+    </w:p>
+    <w:p>
+      <w:pPr>
+        <w:rPr>
+          <w:rFonts w:ascii="Franklin Gothic Medium" w:hAnsi="Franklin Gothic Medium"/>
+        </w:rPr>
+      </w:pPr>
     </w:p>
     <w:sectPr>
       <w:pgSz w:w="12240" w:h="15840"/>

</xml_diff>

<commit_message>
Agregue pregunta 120 de calculo al word
</commit_message>
<xml_diff>
--- a/Base-de-Datos/Calculo-Diferencial/Preguntas calculo.docx
+++ b/Base-de-Datos/Calculo-Diferencial/Preguntas calculo.docx
@@ -1,6 +1,6 @@
 
 <file path=word/document.xml><?xml version="1.0" encoding="utf-8"?>
-<w:document xmlns:wpc="http://schemas.microsoft.com/office/word/2010/wordprocessingCanvas" xmlns:cx="http://schemas.microsoft.com/office/drawing/2014/chartex" xmlns:cx1="http://schemas.microsoft.com/office/drawing/2015/9/8/chartex" xmlns:cx2="http://schemas.microsoft.com/office/drawing/2015/10/21/chartex" xmlns:cx3="http://schemas.microsoft.com/office/drawing/2016/5/9/chartex" xmlns:cx4="http://schemas.microsoft.com/office/drawing/2016/5/10/chartex" xmlns:cx5="http://schemas.microsoft.com/office/drawing/2016/5/11/chartex" xmlns:cx6="http://schemas.microsoft.com/office/drawing/2016/5/12/chartex" xmlns:cx7="http://schemas.microsoft.com/office/drawing/2016/5/13/chartex" xmlns:cx8="http://schemas.microsoft.com/office/drawing/2016/5/14/chartex" xmlns:mc="http://schemas.openxmlformats.org/markup-compatibility/2006" xmlns:aink="http://schemas.microsoft.com/office/drawing/2016/ink" xmlns:am3d="http://schemas.microsoft.com/office/drawing/2017/model3d" xmlns:o="urn:schemas-microsoft-com:office:office" xmlns:r="http://schemas.openxmlformats.org/officeDocument/2006/relationships" xmlns:m="http://schemas.openxmlformats.org/officeDocument/2006/math" xmlns:v="urn:schemas-microsoft-com:vml" xmlns:wp14="http://schemas.microsoft.com/office/word/2010/wordprocessingDrawing" xmlns:wp="http://schemas.openxmlformats.org/drawingml/2006/wordprocessingDrawing" xmlns:w10="urn:schemas-microsoft-com:office:word" xmlns:w="http://schemas.openxmlformats.org/wordprocessingml/2006/main" xmlns:w14="http://schemas.microsoft.com/office/word/2010/wordml" xmlns:w15="http://schemas.microsoft.com/office/word/2012/wordml" xmlns:w16cid="http://schemas.microsoft.com/office/word/2016/wordml/cid" xmlns:w16se="http://schemas.microsoft.com/office/word/2015/wordml/symex" xmlns:wpg="http://schemas.microsoft.com/office/word/2010/wordprocessingGroup" xmlns:wpi="http://schemas.microsoft.com/office/word/2010/wordprocessingInk" xmlns:wne="http://schemas.microsoft.com/office/word/2006/wordml" xmlns:wps="http://schemas.microsoft.com/office/word/2010/wordprocessingShape" mc:Ignorable="w14 w15 w16se w16cid wp14">
+<w:document xmlns:wpc="http://schemas.microsoft.com/office/word/2010/wordprocessingCanvas" xmlns:cx="http://schemas.microsoft.com/office/drawing/2014/chartex" xmlns:cx1="http://schemas.microsoft.com/office/drawing/2015/9/8/chartex" xmlns:cx2="http://schemas.microsoft.com/office/drawing/2015/10/21/chartex" xmlns:cx3="http://schemas.microsoft.com/office/drawing/2016/5/9/chartex" xmlns:cx4="http://schemas.microsoft.com/office/drawing/2016/5/10/chartex" xmlns:cx5="http://schemas.microsoft.com/office/drawing/2016/5/11/chartex" xmlns:cx6="http://schemas.microsoft.com/office/drawing/2016/5/12/chartex" xmlns:cx7="http://schemas.microsoft.com/office/drawing/2016/5/13/chartex" xmlns:cx8="http://schemas.microsoft.com/office/drawing/2016/5/14/chartex" xmlns:mc="http://schemas.openxmlformats.org/markup-compatibility/2006" xmlns:aink="http://schemas.microsoft.com/office/drawing/2016/ink" xmlns:am3d="http://schemas.microsoft.com/office/drawing/2017/model3d" xmlns:o="urn:schemas-microsoft-com:office:office" xmlns:oel="http://schemas.microsoft.com/office/2019/extlst" xmlns:r="http://schemas.openxmlformats.org/officeDocument/2006/relationships" xmlns:m="http://schemas.openxmlformats.org/officeDocument/2006/math" xmlns:v="urn:schemas-microsoft-com:vml" xmlns:wp14="http://schemas.microsoft.com/office/word/2010/wordprocessingDrawing" xmlns:wp="http://schemas.openxmlformats.org/drawingml/2006/wordprocessingDrawing" xmlns:w10="urn:schemas-microsoft-com:office:word" xmlns:w="http://schemas.openxmlformats.org/wordprocessingml/2006/main" xmlns:w14="http://schemas.microsoft.com/office/word/2010/wordml" xmlns:w15="http://schemas.microsoft.com/office/word/2012/wordml" xmlns:w16cex="http://schemas.microsoft.com/office/word/2018/wordml/cex" xmlns:w16cid="http://schemas.microsoft.com/office/word/2016/wordml/cid" xmlns:w16="http://schemas.microsoft.com/office/word/2018/wordml" xmlns:w16sdtdh="http://schemas.microsoft.com/office/word/2020/wordml/sdtdatahash" xmlns:w16se="http://schemas.microsoft.com/office/word/2015/wordml/symex" xmlns:wpg="http://schemas.microsoft.com/office/word/2010/wordprocessingGroup" xmlns:wpi="http://schemas.microsoft.com/office/word/2010/wordprocessingInk" xmlns:wne="http://schemas.microsoft.com/office/word/2006/wordml" xmlns:wps="http://schemas.microsoft.com/office/word/2010/wordprocessingShape" mc:Ignorable="w14 w15 w16se w16cid w16 w16cex w16sdtdh wp14">
   <w:body>
     <w:p>
       <w:pPr>
@@ -1965,6 +1965,7 @@
       <w:r>
         <w:rPr>
           <w:rFonts w:ascii="Franklin Gothic Medium" w:hAnsi="Franklin Gothic Medium"/>
+          <w:noProof/>
         </w:rPr>
         <w:drawing>
           <wp:inline distT="0" distB="0" distL="0" distR="0" wp14:anchorId="67BA1672" wp14:editId="5EC4A6B3">
@@ -2009,27 +2010,6 @@
           <w:rFonts w:ascii="Franklin Gothic Medium" w:hAnsi="Franklin Gothic Medium"/>
         </w:rPr>
       </w:pPr>
-      <w:r>
-        <w:rPr>
-          <w:rFonts w:ascii="Franklin Gothic Medium" w:hAnsi="Franklin Gothic Medium"/>
-        </w:rPr>
-        <w:t>Respuestas 118</w:t>
-      </w:r>
-    </w:p>
-    <w:p>
-      <w:pPr>
-        <w:rPr>
-          <w:rFonts w:ascii="Franklin Gothic Medium" w:hAnsi="Franklin Gothic Medium"/>
-        </w:rPr>
-      </w:pPr>
-      <w:r>
-        <w:rPr>
-          <w:rFonts w:ascii="Franklin Gothic Medium" w:hAnsi="Franklin Gothic Medium"/>
-        </w:rPr>
-        <w:t>a)</w:t>
-      </w:r>
-      <w:bookmarkStart w:id="0" w:name="_GoBack"/>
-      <w:bookmarkEnd w:id="0"/>
     </w:p>
     <w:p>
       <w:pPr>
@@ -2049,7 +2029,7 @@
 </file>
 
 <file path=word/styles.xml><?xml version="1.0" encoding="utf-8"?>
-<w:styles xmlns:mc="http://schemas.openxmlformats.org/markup-compatibility/2006" xmlns:r="http://schemas.openxmlformats.org/officeDocument/2006/relationships" xmlns:w="http://schemas.openxmlformats.org/wordprocessingml/2006/main" xmlns:w14="http://schemas.microsoft.com/office/word/2010/wordml" xmlns:w15="http://schemas.microsoft.com/office/word/2012/wordml" xmlns:w16cid="http://schemas.microsoft.com/office/word/2016/wordml/cid" xmlns:w16se="http://schemas.microsoft.com/office/word/2015/wordml/symex" mc:Ignorable="w14 w15 w16se w16cid">
+<w:styles xmlns:mc="http://schemas.openxmlformats.org/markup-compatibility/2006" xmlns:r="http://schemas.openxmlformats.org/officeDocument/2006/relationships" xmlns:w="http://schemas.openxmlformats.org/wordprocessingml/2006/main" xmlns:w14="http://schemas.microsoft.com/office/word/2010/wordml" xmlns:w15="http://schemas.microsoft.com/office/word/2012/wordml" xmlns:w16cex="http://schemas.microsoft.com/office/word/2018/wordml/cex" xmlns:w16cid="http://schemas.microsoft.com/office/word/2016/wordml/cid" xmlns:w16="http://schemas.microsoft.com/office/word/2018/wordml" xmlns:w16sdtdh="http://schemas.microsoft.com/office/word/2020/wordml/sdtdatahash" xmlns:w16se="http://schemas.microsoft.com/office/word/2015/wordml/symex" mc:Ignorable="w14 w15 w16se w16cid w16 w16cex w16sdtdh">
   <w:docDefaults>
     <w:rPrDefault>
       <w:rPr>
@@ -2067,7 +2047,7 @@
       </w:pPr>
     </w:pPrDefault>
   </w:docDefaults>
-  <w:latentStyles w:defLockedState="0" w:defUIPriority="99" w:defSemiHidden="0" w:defUnhideWhenUsed="0" w:defQFormat="0" w:count="375">
+  <w:latentStyles w:defLockedState="0" w:defUIPriority="99" w:defSemiHidden="0" w:defUnhideWhenUsed="0" w:defQFormat="0" w:count="376">
     <w:lsdException w:name="Normal" w:uiPriority="0" w:qFormat="1"/>
     <w:lsdException w:name="heading 1" w:uiPriority="9" w:qFormat="1"/>
     <w:lsdException w:name="heading 2" w:semiHidden="1" w:uiPriority="9" w:unhideWhenUsed="1" w:qFormat="1"/>
@@ -2443,6 +2423,7 @@
     <w:lsdException w:name="Smart Hyperlink" w:semiHidden="1" w:unhideWhenUsed="1"/>
     <w:lsdException w:name="Hashtag" w:semiHidden="1" w:unhideWhenUsed="1"/>
     <w:lsdException w:name="Unresolved Mention" w:semiHidden="1" w:unhideWhenUsed="1"/>
+    <w:lsdException w:name="Smart Link" w:semiHidden="1" w:unhideWhenUsed="1"/>
   </w:latentStyles>
   <w:style w:type="paragraph" w:default="1" w:styleId="Normal">
     <w:name w:val="Normal"/>

</xml_diff>

<commit_message>
Agregue 5 imagenes al documento de las imagenes de calculo
</commit_message>
<xml_diff>
--- a/Base-de-Datos/Calculo-Diferencial/Preguntas calculo.docx
+++ b/Base-de-Datos/Calculo-Diferencial/Preguntas calculo.docx
@@ -1992,6 +1992,331 @@
                     <a:xfrm>
                       <a:off x="0" y="0"/>
                       <a:ext cx="5612130" cy="1090295"/>
+                    </a:xfrm>
+                    <a:prstGeom prst="rect">
+                      <a:avLst/>
+                    </a:prstGeom>
+                  </pic:spPr>
+                </pic:pic>
+              </a:graphicData>
+            </a:graphic>
+          </wp:inline>
+        </w:drawing>
+      </w:r>
+    </w:p>
+    <w:p>
+      <w:pPr>
+        <w:rPr>
+          <w:rFonts w:ascii="Franklin Gothic Medium" w:hAnsi="Franklin Gothic Medium"/>
+        </w:rPr>
+      </w:pPr>
+    </w:p>
+    <w:p>
+      <w:pPr>
+        <w:rPr>
+          <w:rFonts w:ascii="Franklin Gothic Medium" w:hAnsi="Franklin Gothic Medium"/>
+        </w:rPr>
+      </w:pPr>
+    </w:p>
+    <w:p>
+      <w:pPr>
+        <w:rPr>
+          <w:rFonts w:ascii="Franklin Gothic Medium" w:hAnsi="Franklin Gothic Medium"/>
+        </w:rPr>
+      </w:pPr>
+    </w:p>
+    <w:p>
+      <w:pPr>
+        <w:rPr>
+          <w:rFonts w:ascii="Franklin Gothic Medium" w:hAnsi="Franklin Gothic Medium"/>
+        </w:rPr>
+      </w:pPr>
+      <w:r>
+        <w:rPr>
+          <w:rFonts w:ascii="Franklin Gothic Medium" w:hAnsi="Franklin Gothic Medium"/>
+        </w:rPr>
+        <w:lastRenderedPageBreak/>
+        <w:t>Pregunta 12</w:t>
+      </w:r>
+    </w:p>
+    <w:p>
+      <w:pPr>
+        <w:rPr>
+          <w:rFonts w:ascii="Franklin Gothic Medium" w:hAnsi="Franklin Gothic Medium"/>
+        </w:rPr>
+      </w:pPr>
+      <w:r>
+        <w:rPr>
+          <w:rFonts w:ascii="Franklin Gothic Medium" w:hAnsi="Franklin Gothic Medium"/>
+        </w:rPr>
+        <w:drawing>
+          <wp:inline distT="0" distB="0" distL="0" distR="0" wp14:anchorId="1E65A201" wp14:editId="3C04D2C9">
+            <wp:extent cx="2331922" cy="746825"/>
+            <wp:effectExtent l="0" t="0" r="0" b="0"/>
+            <wp:docPr id="1367405306" name="Imagen 1"/>
+            <wp:cNvGraphicFramePr>
+              <a:graphicFrameLocks xmlns:a="http://schemas.openxmlformats.org/drawingml/2006/main" noChangeAspect="1"/>
+            </wp:cNvGraphicFramePr>
+            <a:graphic xmlns:a="http://schemas.openxmlformats.org/drawingml/2006/main">
+              <a:graphicData uri="http://schemas.openxmlformats.org/drawingml/2006/picture">
+                <pic:pic xmlns:pic="http://schemas.openxmlformats.org/drawingml/2006/picture">
+                  <pic:nvPicPr>
+                    <pic:cNvPr id="1367405306" name=""/>
+                    <pic:cNvPicPr/>
+                  </pic:nvPicPr>
+                  <pic:blipFill>
+                    <a:blip r:embed="rId35"/>
+                    <a:stretch>
+                      <a:fillRect/>
+                    </a:stretch>
+                  </pic:blipFill>
+                  <pic:spPr>
+                    <a:xfrm>
+                      <a:off x="0" y="0"/>
+                      <a:ext cx="2331922" cy="746825"/>
+                    </a:xfrm>
+                    <a:prstGeom prst="rect">
+                      <a:avLst/>
+                    </a:prstGeom>
+                  </pic:spPr>
+                </pic:pic>
+              </a:graphicData>
+            </a:graphic>
+          </wp:inline>
+        </w:drawing>
+      </w:r>
+    </w:p>
+    <w:p>
+      <w:pPr>
+        <w:rPr>
+          <w:rFonts w:ascii="Franklin Gothic Medium" w:hAnsi="Franklin Gothic Medium"/>
+        </w:rPr>
+      </w:pPr>
+      <w:r>
+        <w:rPr>
+          <w:rFonts w:ascii="Franklin Gothic Medium" w:hAnsi="Franklin Gothic Medium"/>
+        </w:rPr>
+        <w:t xml:space="preserve">Pregunta 94 respuestas </w:t>
+      </w:r>
+    </w:p>
+    <w:p>
+      <w:pPr>
+        <w:rPr>
+          <w:rFonts w:ascii="Franklin Gothic Medium" w:hAnsi="Franklin Gothic Medium"/>
+        </w:rPr>
+      </w:pPr>
+      <w:r>
+        <w:rPr>
+          <w:rFonts w:ascii="Franklin Gothic Medium" w:hAnsi="Franklin Gothic Medium"/>
+        </w:rPr>
+        <w:t xml:space="preserve">a) </w:t>
+      </w:r>
+      <w:r>
+        <w:rPr>
+          <w:rFonts w:ascii="Franklin Gothic Medium" w:hAnsi="Franklin Gothic Medium"/>
+        </w:rPr>
+        <w:drawing>
+          <wp:inline distT="0" distB="0" distL="0" distR="0" wp14:anchorId="35159D25" wp14:editId="193A72B5">
+            <wp:extent cx="1028789" cy="899238"/>
+            <wp:effectExtent l="0" t="0" r="0" b="0"/>
+            <wp:docPr id="137543600" name="Imagen 1"/>
+            <wp:cNvGraphicFramePr>
+              <a:graphicFrameLocks xmlns:a="http://schemas.openxmlformats.org/drawingml/2006/main" noChangeAspect="1"/>
+            </wp:cNvGraphicFramePr>
+            <a:graphic xmlns:a="http://schemas.openxmlformats.org/drawingml/2006/main">
+              <a:graphicData uri="http://schemas.openxmlformats.org/drawingml/2006/picture">
+                <pic:pic xmlns:pic="http://schemas.openxmlformats.org/drawingml/2006/picture">
+                  <pic:nvPicPr>
+                    <pic:cNvPr id="137543600" name=""/>
+                    <pic:cNvPicPr/>
+                  </pic:nvPicPr>
+                  <pic:blipFill>
+                    <a:blip r:embed="rId36"/>
+                    <a:stretch>
+                      <a:fillRect/>
+                    </a:stretch>
+                  </pic:blipFill>
+                  <pic:spPr>
+                    <a:xfrm>
+                      <a:off x="0" y="0"/>
+                      <a:ext cx="1028789" cy="899238"/>
+                    </a:xfrm>
+                    <a:prstGeom prst="rect">
+                      <a:avLst/>
+                    </a:prstGeom>
+                  </pic:spPr>
+                </pic:pic>
+              </a:graphicData>
+            </a:graphic>
+          </wp:inline>
+        </w:drawing>
+      </w:r>
+    </w:p>
+    <w:p>
+      <w:pPr>
+        <w:rPr>
+          <w:noProof/>
+        </w:rPr>
+      </w:pPr>
+      <w:r>
+        <w:rPr>
+          <w:rFonts w:ascii="Franklin Gothic Medium" w:hAnsi="Franklin Gothic Medium"/>
+        </w:rPr>
+        <w:t>b)</w:t>
+      </w:r>
+      <w:r>
+        <w:rPr>
+          <w:noProof/>
+        </w:rPr>
+        <w:t xml:space="preserve"> </w:t>
+      </w:r>
+      <w:r>
+        <w:rPr>
+          <w:rFonts w:ascii="Franklin Gothic Medium" w:hAnsi="Franklin Gothic Medium"/>
+        </w:rPr>
+        <w:drawing>
+          <wp:inline distT="0" distB="0" distL="0" distR="0" wp14:anchorId="51CDB25D" wp14:editId="5B40720D">
+            <wp:extent cx="1005927" cy="922100"/>
+            <wp:effectExtent l="0" t="0" r="3810" b="0"/>
+            <wp:docPr id="959502963" name="Imagen 1"/>
+            <wp:cNvGraphicFramePr>
+              <a:graphicFrameLocks xmlns:a="http://schemas.openxmlformats.org/drawingml/2006/main" noChangeAspect="1"/>
+            </wp:cNvGraphicFramePr>
+            <a:graphic xmlns:a="http://schemas.openxmlformats.org/drawingml/2006/main">
+              <a:graphicData uri="http://schemas.openxmlformats.org/drawingml/2006/picture">
+                <pic:pic xmlns:pic="http://schemas.openxmlformats.org/drawingml/2006/picture">
+                  <pic:nvPicPr>
+                    <pic:cNvPr id="959502963" name=""/>
+                    <pic:cNvPicPr/>
+                  </pic:nvPicPr>
+                  <pic:blipFill>
+                    <a:blip r:embed="rId37"/>
+                    <a:stretch>
+                      <a:fillRect/>
+                    </a:stretch>
+                  </pic:blipFill>
+                  <pic:spPr>
+                    <a:xfrm>
+                      <a:off x="0" y="0"/>
+                      <a:ext cx="1005927" cy="922100"/>
+                    </a:xfrm>
+                    <a:prstGeom prst="rect">
+                      <a:avLst/>
+                    </a:prstGeom>
+                  </pic:spPr>
+                </pic:pic>
+              </a:graphicData>
+            </a:graphic>
+          </wp:inline>
+        </w:drawing>
+      </w:r>
+    </w:p>
+    <w:p>
+      <w:pPr>
+        <w:rPr>
+          <w:noProof/>
+        </w:rPr>
+      </w:pPr>
+      <w:r>
+        <w:rPr>
+          <w:noProof/>
+        </w:rPr>
+        <w:t>c)</w:t>
+      </w:r>
+      <w:r>
+        <w:rPr>
+          <w:noProof/>
+        </w:rPr>
+        <w:t xml:space="preserve"> </w:t>
+      </w:r>
+      <w:r>
+        <w:rPr>
+          <w:noProof/>
+        </w:rPr>
+        <w:drawing>
+          <wp:inline distT="0" distB="0" distL="0" distR="0" wp14:anchorId="638C6D0E" wp14:editId="1D40A807">
+            <wp:extent cx="1044030" cy="952583"/>
+            <wp:effectExtent l="0" t="0" r="3810" b="0"/>
+            <wp:docPr id="675259604" name="Imagen 1"/>
+            <wp:cNvGraphicFramePr>
+              <a:graphicFrameLocks xmlns:a="http://schemas.openxmlformats.org/drawingml/2006/main" noChangeAspect="1"/>
+            </wp:cNvGraphicFramePr>
+            <a:graphic xmlns:a="http://schemas.openxmlformats.org/drawingml/2006/main">
+              <a:graphicData uri="http://schemas.openxmlformats.org/drawingml/2006/picture">
+                <pic:pic xmlns:pic="http://schemas.openxmlformats.org/drawingml/2006/picture">
+                  <pic:nvPicPr>
+                    <pic:cNvPr id="675259604" name=""/>
+                    <pic:cNvPicPr/>
+                  </pic:nvPicPr>
+                  <pic:blipFill>
+                    <a:blip r:embed="rId38"/>
+                    <a:stretch>
+                      <a:fillRect/>
+                    </a:stretch>
+                  </pic:blipFill>
+                  <pic:spPr>
+                    <a:xfrm>
+                      <a:off x="0" y="0"/>
+                      <a:ext cx="1044030" cy="952583"/>
+                    </a:xfrm>
+                    <a:prstGeom prst="rect">
+                      <a:avLst/>
+                    </a:prstGeom>
+                  </pic:spPr>
+                </pic:pic>
+              </a:graphicData>
+            </a:graphic>
+          </wp:inline>
+        </w:drawing>
+      </w:r>
+    </w:p>
+    <w:p>
+      <w:pPr>
+        <w:rPr>
+          <w:rFonts w:ascii="Franklin Gothic Medium" w:hAnsi="Franklin Gothic Medium"/>
+        </w:rPr>
+      </w:pPr>
+      <w:r>
+        <w:rPr>
+          <w:noProof/>
+        </w:rPr>
+        <w:t>d)</w:t>
+      </w:r>
+      <w:r>
+        <w:rPr>
+          <w:noProof/>
+        </w:rPr>
+        <w:t xml:space="preserve"> </w:t>
+      </w:r>
+      <w:r>
+        <w:rPr>
+          <w:noProof/>
+        </w:rPr>
+        <w:drawing>
+          <wp:inline distT="0" distB="0" distL="0" distR="0" wp14:anchorId="17620C6B" wp14:editId="27832982">
+            <wp:extent cx="975445" cy="952583"/>
+            <wp:effectExtent l="0" t="0" r="0" b="0"/>
+            <wp:docPr id="417253031" name="Imagen 1"/>
+            <wp:cNvGraphicFramePr>
+              <a:graphicFrameLocks xmlns:a="http://schemas.openxmlformats.org/drawingml/2006/main" noChangeAspect="1"/>
+            </wp:cNvGraphicFramePr>
+            <a:graphic xmlns:a="http://schemas.openxmlformats.org/drawingml/2006/main">
+              <a:graphicData uri="http://schemas.openxmlformats.org/drawingml/2006/picture">
+                <pic:pic xmlns:pic="http://schemas.openxmlformats.org/drawingml/2006/picture">
+                  <pic:nvPicPr>
+                    <pic:cNvPr id="417253031" name=""/>
+                    <pic:cNvPicPr/>
+                  </pic:nvPicPr>
+                  <pic:blipFill>
+                    <a:blip r:embed="rId39"/>
+                    <a:stretch>
+                      <a:fillRect/>
+                    </a:stretch>
+                  </pic:blipFill>
+                  <pic:spPr>
+                    <a:xfrm>
+                      <a:off x="0" y="0"/>
+                      <a:ext cx="975445" cy="952583"/>
                     </a:xfrm>
                     <a:prstGeom prst="rect">
                       <a:avLst/>

</xml_diff>